<commit_message>
final insyallah selesai cepat
</commit_message>
<xml_diff>
--- a/new/Final Tugas Akhir 17615006/17615006_journal/Journal_template_univrab_17 615 006_YOGI ARIF WIDODO.docx
+++ b/new/Final Tugas Akhir 17615006/17615006_journal/Journal_template_univrab_17 615 006_YOGI ARIF WIDODO.docx
@@ -102,7 +102,25 @@
           <w:sz w:val="22"/>
           <w:szCs w:val="22"/>
         </w:rPr>
-        <w:t>Mulyanto, S.Kom., M.Cs.</w:t>
+        <w:t xml:space="preserve">Mulyanto, </w:t>
+      </w:r>
+      <w:proofErr w:type="gramStart"/>
+      <w:r>
+        <w:rPr>
+          <w:b/>
+          <w:sz w:val="22"/>
+          <w:szCs w:val="22"/>
+        </w:rPr>
+        <w:t>S.Kom.,</w:t>
+      </w:r>
+      <w:proofErr w:type="gramEnd"/>
+      <w:r>
+        <w:rPr>
+          <w:b/>
+          <w:sz w:val="22"/>
+          <w:szCs w:val="22"/>
+        </w:rPr>
+        <w:t xml:space="preserve"> M.Cs.</w:t>
       </w:r>
       <w:r>
         <w:rPr>
@@ -148,7 +166,21 @@
         <w:rPr>
           <w:vertAlign w:val="superscript"/>
         </w:rPr>
-        <w:t>1,2,3)</w:t>
+        <w:t>1</w:t>
+      </w:r>
+      <w:proofErr w:type="gramStart"/>
+      <w:r>
+        <w:rPr>
+          <w:vertAlign w:val="superscript"/>
+        </w:rPr>
+        <w:t>,2,3</w:t>
+      </w:r>
+      <w:proofErr w:type="gramEnd"/>
+      <w:r>
+        <w:rPr>
+          <w:vertAlign w:val="superscript"/>
+        </w:rPr>
+        <w:t>)</w:t>
       </w:r>
       <w:r>
         <w:t xml:space="preserve">Program Studi, </w:t>
@@ -172,7 +204,21 @@
         <w:rPr>
           <w:vertAlign w:val="superscript"/>
         </w:rPr>
-        <w:t>1,2,3)</w:t>
+        <w:t>1</w:t>
+      </w:r>
+      <w:proofErr w:type="gramStart"/>
+      <w:r>
+        <w:rPr>
+          <w:vertAlign w:val="superscript"/>
+        </w:rPr>
+        <w:t>,2,3</w:t>
+      </w:r>
+      <w:proofErr w:type="gramEnd"/>
+      <w:r>
+        <w:rPr>
+          <w:vertAlign w:val="superscript"/>
+        </w:rPr>
+        <w:t>)</w:t>
       </w:r>
       <w:r>
         <w:t xml:space="preserve">Jl. </w:t>
@@ -200,7 +246,15 @@
         <w:jc w:val="center"/>
       </w:pPr>
       <w:r>
-        <w:t xml:space="preserve">E-mail : </w:t>
+        <w:t>E-</w:t>
+      </w:r>
+      <w:proofErr w:type="gramStart"/>
+      <w:r>
+        <w:t>mail :</w:t>
+      </w:r>
+      <w:proofErr w:type="gramEnd"/>
+      <w:r>
+        <w:t xml:space="preserve"> </w:t>
       </w:r>
       <w:r>
         <w:rPr>
@@ -483,7 +537,7 @@
           <w:color w:val="auto"/>
           <w:lang w:val="en-ID"/>
         </w:rPr>
-        <w:t xml:space="preserve">2 variabel </w:t>
+        <w:t xml:space="preserve">variabel </w:t>
       </w:r>
       <w:r>
         <w:rPr>
@@ -637,6 +691,21 @@
           <w:color w:val="auto"/>
           <w:lang w:val="en-ID"/>
         </w:rPr>
+        <w:t>yang</w:t>
+      </w:r>
+      <w:r>
+        <w:rPr>
+          <w:i/>
+          <w:color w:val="auto"/>
+          <w:lang w:val="en-ID"/>
+        </w:rPr>
+        <w:t xml:space="preserve"> </w:t>
+      </w:r>
+      <w:r>
+        <w:rPr>
+          <w:color w:val="auto"/>
+          <w:lang w:val="en-ID"/>
+        </w:rPr>
         <w:t>berjarak jauh</w:t>
       </w:r>
       <w:r>
@@ -858,14 +927,7 @@
           <w:color w:val="auto"/>
           <w:lang w:val="en-ID"/>
         </w:rPr>
-        <w:t xml:space="preserve"> merupakan bentuk zona waktu informasi yang menjadikan jam berpola determisitik menjadi probabilistik yang diolah</w:t>
-      </w:r>
-      <w:r>
-        <w:rPr>
-          <w:color w:val="auto"/>
-          <w:lang w:val="en-ID"/>
-        </w:rPr>
-        <w:t xml:space="preserve"> oleh</w:t>
+        <w:t xml:space="preserve"> merupakan zona waktu informasi yang menjadikan jam berpola determisitik menjadi probabilistik yang diolah</w:t>
       </w:r>
       <w:r>
         <w:rPr>
@@ -876,6 +938,20 @@
       </w:r>
       <w:r>
         <w:rPr>
+          <w:color w:val="auto"/>
+          <w:lang w:val="en-ID"/>
+        </w:rPr>
+        <w:t>menggunakan</w:t>
+      </w:r>
+      <w:r>
+        <w:rPr>
+          <w:color w:val="auto"/>
+          <w:lang w:val="en-ID"/>
+        </w:rPr>
+        <w:t xml:space="preserve"> </w:t>
+      </w:r>
+      <w:r>
+        <w:rPr>
           <w:i/>
           <w:color w:val="auto"/>
           <w:lang w:val="en-ID"/>
@@ -906,6 +982,28 @@
       </w:r>
       <w:r>
         <w:rPr>
+          <w:i/>
+          <w:color w:val="auto"/>
+          <w:lang w:val="en-ID"/>
+        </w:rPr>
+        <w:t>index</w:t>
+      </w:r>
+      <w:r>
+        <w:rPr>
+          <w:color w:val="auto"/>
+          <w:lang w:val="en-ID"/>
+        </w:rPr>
+        <w:t xml:space="preserve"> waktu yang mengubah</w:t>
+      </w:r>
+      <w:r>
+        <w:rPr>
+          <w:color w:val="auto"/>
+          <w:lang w:val="en-ID"/>
+        </w:rPr>
+        <w:t xml:space="preserve"> </w:t>
+      </w:r>
+      <w:r>
+        <w:rPr>
           <w:color w:val="auto"/>
           <w:lang w:val="en-ID"/>
         </w:rPr>
@@ -1028,7 +1126,7 @@
           <w:color w:val="auto"/>
           <w:lang w:val="en-ID"/>
         </w:rPr>
-        <w:t xml:space="preserve"> Waktu yang digunakan ketika terjadinya proses aritmatika. Kemudian dengan kombinasi peranti waktu, </w:t>
+        <w:t xml:space="preserve"> Waktu yang digunakan ketika terjadinya proses aritmatika. </w:t>
       </w:r>
       <w:r>
         <w:rPr>
@@ -1137,7 +1235,15 @@
           <w:color w:val="auto"/>
           <w:lang w:val="en-ID"/>
         </w:rPr>
-        <w:t xml:space="preserve">Pembangkitan awal ditentukan dengan batas atas prima  </w:t>
+        <w:t xml:space="preserve">Pembangkitan awal ditentukan dengan batas atas </w:t>
+      </w:r>
+      <w:proofErr w:type="gramStart"/>
+      <w:r>
+        <w:rPr>
+          <w:color w:val="auto"/>
+          <w:lang w:val="en-ID"/>
+        </w:rPr>
+        <w:t xml:space="preserve">prima  </w:t>
       </w:r>
       <w:r>
         <w:rPr>
@@ -1147,6 +1253,7 @@
         </w:rPr>
         <w:t>n</w:t>
       </w:r>
+      <w:proofErr w:type="gramEnd"/>
       <w:r>
         <w:rPr>
           <w:color w:val="auto"/>
@@ -1184,8 +1291,17 @@
           <w:color w:val="auto"/>
           <w:lang w:val="en-ID"/>
         </w:rPr>
-        <w:t xml:space="preserve"> menghasilkan </w:t>
-      </w:r>
+        <w:t xml:space="preserve"> </w:t>
+      </w:r>
+      <w:proofErr w:type="gramStart"/>
+      <w:r>
+        <w:rPr>
+          <w:color w:val="auto"/>
+          <w:lang w:val="en-ID"/>
+        </w:rPr>
+        <w:t xml:space="preserve">menghasilkan </w:t>
+      </w:r>
+      <w:proofErr w:type="gramEnd"/>
       <m:oMath>
         <m:r>
           <w:rPr>
@@ -1313,7 +1429,7 @@
           <w:color w:val="auto"/>
           <w:lang w:val="en-ID"/>
         </w:rPr>
-        <w:t xml:space="preserve"> juga memiliki hasil yang efisien walaupun penetapan bilangan yang prima tidak besar</w:t>
+        <w:t xml:space="preserve"> memiliki hasil yang efisien</w:t>
       </w:r>
       <w:r>
         <w:rPr>
@@ -1327,51 +1443,22 @@
           <w:color w:val="auto"/>
           <w:lang w:val="en-ID"/>
         </w:rPr>
-        <w:t xml:space="preserve"> Pengujianya dilakukan dengan teknik</w:t>
-      </w:r>
-      <w:r>
-        <w:rPr>
-          <w:color w:val="auto"/>
-          <w:lang w:val="en-ID"/>
-        </w:rPr>
         <w:t xml:space="preserve"> </w:t>
       </w:r>
       <w:r>
         <w:rPr>
-          <w:i/>
-          <w:color w:val="auto"/>
-          <w:lang w:val="en-ID"/>
-        </w:rPr>
-        <w:t>Exception Handling</w:t>
-      </w:r>
-      <w:r>
-        <w:rPr>
-          <w:color w:val="auto"/>
-          <w:lang w:val="en-ID"/>
-        </w:rPr>
-        <w:t xml:space="preserve"> sebagai </w:t>
-      </w:r>
-      <w:r>
-        <w:rPr>
-          <w:i/>
-          <w:color w:val="auto"/>
-          <w:lang w:val="en-ID"/>
-        </w:rPr>
-        <w:t>monitoring</w:t>
-      </w:r>
-      <w:r>
-        <w:rPr>
-          <w:color w:val="auto"/>
-          <w:lang w:val="en-ID"/>
-        </w:rPr>
-        <w:t xml:space="preserve"> konsep</w:t>
-      </w:r>
-      <w:r>
-        <w:rPr>
-          <w:color w:val="auto"/>
-          <w:lang w:val="en-ID"/>
-        </w:rPr>
-        <w:t>, sehingga hasil ujinya</w:t>
+          <w:color w:val="auto"/>
+          <w:lang w:val="en-ID"/>
+        </w:rPr>
+        <w:t xml:space="preserve">Hasil proses kombinasi berdasarkan infomasi peranti waktu diuji keberhasilanya dengan monitoring pengecualian atau </w:t>
+      </w:r>
+      <w:r>
+        <w:rPr>
+          <w:i/>
+          <w:color w:val="auto"/>
+          <w:lang w:val="en-ID"/>
+        </w:rPr>
+        <w:t>Exception</w:t>
       </w:r>
       <w:r>
         <w:rPr>
@@ -1382,31 +1469,26 @@
       </w:r>
       <w:r>
         <w:rPr>
-          <w:color w:val="auto"/>
-          <w:lang w:val="en-ID"/>
-        </w:rPr>
-        <w:t xml:space="preserve">tidak </w:t>
-      </w:r>
-      <w:r>
-        <w:rPr>
-          <w:color w:val="auto"/>
-          <w:lang w:val="en-ID"/>
-        </w:rPr>
-        <w:t>ditemukan</w:t>
-      </w:r>
-      <w:r>
-        <w:rPr>
-          <w:color w:val="auto"/>
-          <w:lang w:val="en-ID"/>
-        </w:rPr>
-        <w:t xml:space="preserve"> pengecualian tangkapan</w:t>
-      </w:r>
-      <w:r>
-        <w:rPr>
-          <w:color w:val="auto"/>
-          <w:lang w:val="en-ID"/>
-        </w:rPr>
-        <w:t>.</w:t>
+          <w:i/>
+          <w:color w:val="auto"/>
+          <w:lang w:val="en-ID"/>
+        </w:rPr>
+        <w:t>Handling</w:t>
+      </w:r>
+      <w:r>
+        <w:rPr>
+          <w:color w:val="auto"/>
+          <w:lang w:val="en-ID"/>
+        </w:rPr>
+        <w:t xml:space="preserve"> yang menghasilkan tidak ada </w:t>
+      </w:r>
+      <w:r>
+        <w:rPr>
+          <w:i/>
+          <w:color w:val="auto"/>
+          <w:lang w:val="en-ID"/>
+        </w:rPr>
+        <w:t>Logcat</w:t>
       </w:r>
       <w:r>
         <w:rPr>
@@ -1417,6 +1499,43 @@
       </w:r>
       <w:r>
         <w:rPr>
+          <w:i/>
+          <w:color w:val="auto"/>
+          <w:lang w:val="en-ID"/>
+        </w:rPr>
+        <w:t>Android</w:t>
+      </w:r>
+      <w:r>
+        <w:rPr>
+          <w:color w:val="auto"/>
+          <w:lang w:val="en-ID"/>
+        </w:rPr>
+        <w:t xml:space="preserve"> </w:t>
+      </w:r>
+      <w:r>
+        <w:rPr>
+          <w:i/>
+          <w:color w:val="auto"/>
+          <w:lang w:val="en-ID"/>
+        </w:rPr>
+        <w:t>Studio</w:t>
+      </w:r>
+      <w:r>
+        <w:rPr>
+          <w:color w:val="auto"/>
+          <w:lang w:val="en-ID"/>
+        </w:rPr>
+        <w:t xml:space="preserve"> berupa pengecualian di seluruh </w:t>
+      </w:r>
+      <w:r>
+        <w:rPr>
+          <w:color w:val="auto"/>
+          <w:lang w:val="en-ID"/>
+        </w:rPr>
+        <w:t xml:space="preserve">pemrosesan. </w:t>
+      </w:r>
+      <w:r>
+        <w:rPr>
           <w:color w:val="auto"/>
           <w:lang w:val="en-ID"/>
         </w:rPr>
@@ -1470,7 +1589,15 @@
           <w:color w:val="auto"/>
           <w:lang w:val="en-ID"/>
         </w:rPr>
-        <w:t xml:space="preserve"> dan  </w:t>
+        <w:t xml:space="preserve"> </w:t>
+      </w:r>
+      <w:proofErr w:type="gramStart"/>
+      <w:r>
+        <w:rPr>
+          <w:color w:val="auto"/>
+          <w:lang w:val="en-ID"/>
+        </w:rPr>
+        <w:t xml:space="preserve">dan  </w:t>
       </w:r>
       <w:r>
         <w:rPr>
@@ -1480,6 +1607,7 @@
         </w:rPr>
         <w:t>n</w:t>
       </w:r>
+      <w:proofErr w:type="gramEnd"/>
       <w:r>
         <w:rPr>
           <w:color w:val="auto"/>
@@ -1654,31 +1782,43 @@
         <w:rPr>
           <w:i/>
         </w:rPr>
-        <w:t xml:space="preserve">If factored, it is only divisible by the number 1 and by itself is called a Prima Number. Its uniqueness is always in the form between 6k-1 or 6k +1. One of the concepts or methods of processing prime numbers is owned by Rivest Shamir Adleman (RSA) which sets 2 patterns, namely 2 variables p and q to generate RSA keys. GCD results (p-1, q-1) are not too large, indicating factoring takes time and the range of p and q is far apart. Constant numbers or order p and q become arithmetic experiments using a combination of time device information on android mobile in the form of hours (HH), minutes (mm) and seconds (ss). Greenwich Mean Time Zone (GMT) is a form of time zone of information that makes a determinant pattern clock into a probabilistic process that is processed by pseudorandom resulting in an Early Zone </w:t>
-      </w:r>
-      <w:r>
-        <w:rPr>
-          <w:i/>
-        </w:rPr>
-        <w:t>15:17:02</w:t>
-      </w:r>
-      <w:r>
-        <w:rPr>
-          <w:i/>
-        </w:rPr>
-        <w:t xml:space="preserve"> GMT + 8 to Other Zones to </w:t>
-      </w:r>
-      <w:r>
-        <w:rPr>
-          <w:i/>
-        </w:rPr>
-        <w:t>10:17:03 GMT - 11</w:t>
-      </w:r>
-      <w:r>
-        <w:rPr>
-          <w:i/>
-        </w:rPr>
-        <w:t xml:space="preserve">. The time used when arithmetic processes occur. Then with a combination of time devices, HH plays a role in the formation of p while q is influenced by mm and ss with the provisions as such an index. The initial generation is determined by the upper limit prime n = 512. With a simple naive solution technique where 2 to n - 1 produces an arrayListPrimeNumber = 2,3,5,7,9 ... n. Combination and Arithmetic managed to determine p = 179 and q = 419 indicating that p and q also have efficient results even though the determination of prime numbers is not large. The test was carried out using the Exception Handling technique as a concept monitoring, so that the test results were not found to catch exceptions. Large Prima results can be generated by raising the value of the initial constants and n determined in the formula </w:t>
+        <w:t xml:space="preserve">If it is factored, it can only be divided by the number 1 and by itself it is called a prime number. The uniqueness is always in the form between 6k-1 </w:t>
+      </w:r>
+      <w:proofErr w:type="gramStart"/>
+      <w:r>
+        <w:rPr>
+          <w:i/>
+        </w:rPr>
+        <w:t>or</w:t>
+      </w:r>
+      <w:proofErr w:type="gramEnd"/>
+      <w:r>
+        <w:rPr>
+          <w:i/>
+        </w:rPr>
+        <w:t xml:space="preserve"> 6k +1. One of the concepts or methods that process prime numbers is owned by Rivest Shamir Adleman (RSA) who sets 2 patterns, namely the variables p and q to generate the RSA key. The GCD result (p - 1, q - 1) is not too large indicating factoring is time consuming and the range of p and q is far away. Constant numbers or the orders p and q become arithmetic experiments using a combination of time device information on an android mobile in the form of hours (HH), minutes (mm) and seconds (ss). Greenwich Mean Time Zone (GMT) is an information time zone that makes a deterministic clock into a probabilistic pattern which is processed using pseudorandom to produce a time index that changes the Initial Zone 15:17:02 GMT + 8 to Other Zones to be 10:17:03 GMT - 11. The time used when the arithmetic process occurs. HH plays a role in the formation of p while q is influenced by mm and ss provided that it is an index in such a way. Initial generation is determined with an upper limit of prime n = 512. With a simple naive solution technique where 2 to n - 1 results in arrayListPrimeNumber = 2</w:t>
+      </w:r>
+      <w:proofErr w:type="gramStart"/>
+      <w:r>
+        <w:rPr>
+          <w:i/>
+        </w:rPr>
+        <w:t>,3,5,7,9</w:t>
+      </w:r>
+      <w:proofErr w:type="gramEnd"/>
+      <w:r>
+        <w:rPr>
+          <w:i/>
+        </w:rPr>
+        <w:t>..n. Combination and Arithmetic succeeded in determining p = 179 and q = 419 indicating that p and q have efficient results. The results of the combination process based on the time device information are tested for success by monitoring exceptions or Exception Handling which results in no Android Studio Logcat in the form of an exception in all pro</w:t>
+      </w:r>
+      <w:bookmarkStart w:id="0" w:name="_GoBack"/>
+      <w:bookmarkEnd w:id="0"/>
+      <w:r>
+        <w:rPr>
+          <w:i/>
+        </w:rPr>
+        <w:t xml:space="preserve">cessing. Large prime results can be generated by increasing the value of the initial constants and n which are determined in the formula </w:t>
       </w:r>
       <m:oMath>
         <m:sSub>
@@ -1721,6 +1861,7 @@
         </w:rPr>
         <w:t xml:space="preserve"> </w:t>
       </w:r>
+      <w:proofErr w:type="gramStart"/>
       <w:r>
         <w:rPr>
           <w:i/>
@@ -1734,6 +1875,7 @@
         </w:rPr>
         <w:t xml:space="preserve"> </w:t>
       </w:r>
+      <w:proofErr w:type="gramEnd"/>
       <m:oMath>
         <m:sSub>
           <m:sSubPr>
@@ -2171,8 +2313,19 @@
           <w:szCs w:val="24"/>
           <w:lang w:val="en-ID"/>
         </w:rPr>
-        <w:t xml:space="preserve"> prima yang nilainya tidak lebih dari </w:t>
-      </w:r>
+        <w:t xml:space="preserve"> prima yang nilainya tidak lebih </w:t>
+      </w:r>
+      <w:proofErr w:type="gramStart"/>
+      <w:r>
+        <w:rPr>
+          <w:color w:val="000000" w:themeColor="text1"/>
+          <w:sz w:val="24"/>
+          <w:szCs w:val="24"/>
+          <w:lang w:val="en-ID"/>
+        </w:rPr>
+        <w:t xml:space="preserve">dari </w:t>
+      </w:r>
+      <w:proofErr w:type="gramEnd"/>
       <m:oMath>
         <m:rad>
           <m:radPr>
@@ -2419,7 +2572,27 @@
           <w:szCs w:val="24"/>
           <w:lang w:val="en-ID"/>
         </w:rPr>
-        <w:t>dari 3 akan selalu me</w:t>
+        <w:t xml:space="preserve">dari 3 </w:t>
+      </w:r>
+      <w:proofErr w:type="gramStart"/>
+      <w:r>
+        <w:rPr>
+          <w:color w:val="000000" w:themeColor="text1"/>
+          <w:sz w:val="24"/>
+          <w:szCs w:val="24"/>
+          <w:lang w:val="en-ID"/>
+        </w:rPr>
+        <w:t>akan</w:t>
+      </w:r>
+      <w:proofErr w:type="gramEnd"/>
+      <w:r>
+        <w:rPr>
+          <w:color w:val="000000" w:themeColor="text1"/>
+          <w:sz w:val="24"/>
+          <w:szCs w:val="24"/>
+          <w:lang w:val="en-ID"/>
+        </w:rPr>
+        <w:t xml:space="preserve"> selalu me</w:t>
       </w:r>
       <w:r>
         <w:rPr>
@@ -3236,14 +3409,25 @@
         </w:rPr>
         <w:t xml:space="preserve"> tangkapan diikuti </w:t>
       </w:r>
-      <w:r>
-        <w:rPr>
-          <w:color w:val="000000" w:themeColor="text1"/>
-          <w:sz w:val="24"/>
-          <w:szCs w:val="24"/>
-          <w:lang w:val="en-ID"/>
-        </w:rPr>
-        <w:t>blok coba</w:t>
+      <w:proofErr w:type="gramStart"/>
+      <w:r>
+        <w:rPr>
+          <w:color w:val="000000" w:themeColor="text1"/>
+          <w:sz w:val="24"/>
+          <w:szCs w:val="24"/>
+          <w:lang w:val="en-ID"/>
+        </w:rPr>
+        <w:t>blok</w:t>
+      </w:r>
+      <w:proofErr w:type="gramEnd"/>
+      <w:r>
+        <w:rPr>
+          <w:color w:val="000000" w:themeColor="text1"/>
+          <w:sz w:val="24"/>
+          <w:szCs w:val="24"/>
+          <w:lang w:val="en-ID"/>
+        </w:rPr>
+        <w:t xml:space="preserve"> coba</w:t>
       </w:r>
       <w:r>
         <w:rPr>
@@ -3723,6 +3907,7 @@
         </w:rPr>
         <w:t xml:space="preserve"> </w:t>
       </w:r>
+      <w:proofErr w:type="gramStart"/>
       <w:r>
         <w:rPr>
           <w:sz w:val="24"/>
@@ -3735,7 +3920,15 @@
           <w:sz w:val="24"/>
           <w:szCs w:val="24"/>
         </w:rPr>
-        <w:t xml:space="preserve">  maka penelitian menggunakan informasi peranti dapat diga</w:t>
+        <w:t xml:space="preserve">  maka</w:t>
+      </w:r>
+      <w:proofErr w:type="gramEnd"/>
+      <w:r>
+        <w:rPr>
+          <w:sz w:val="24"/>
+          <w:szCs w:val="24"/>
+        </w:rPr>
+        <w:t xml:space="preserve"> penelitian menggunakan informasi peranti dapat diga</w:t>
       </w:r>
       <w:r>
         <w:rPr>
@@ -3744,8 +3937,6 @@
         </w:rPr>
         <w:t>mbarkan dalam bentuk diagram alu</w:t>
       </w:r>
-      <w:bookmarkStart w:id="1" w:name="_GoBack"/>
-      <w:bookmarkEnd w:id="1"/>
       <w:r>
         <w:rPr>
           <w:sz w:val="24"/>
@@ -3798,7 +3989,7 @@
         </w:rPr>
       </w:pPr>
       <w:r>
-        <w:object w:dxaOrig="11731" w:dyaOrig="10876" w14:anchorId="29FE0DCC">
+        <w:object w:dxaOrig="11205" w:dyaOrig="10875" w14:anchorId="57616A7F">
           <v:shapetype id="_x0000_t75" coordsize="21600,21600" o:spt="75" o:preferrelative="t" path="m@4@5l@4@11@9@11@9@5xe" filled="f" stroked="f">
             <v:stroke joinstyle="miter"/>
             <v:formulas>
@@ -3818,10 +4009,10 @@
             <v:path o:extrusionok="f" gradientshapeok="t" o:connecttype="rect"/>
             <o:lock v:ext="edit" aspectratio="t"/>
           </v:shapetype>
-          <v:shape id="_x0000_i1025" type="#_x0000_t75" style="width:231.75pt;height:267.75pt" o:ole="">
+          <v:shape id="_x0000_i1029" type="#_x0000_t75" style="width:260.45pt;height:254.2pt" o:ole="">
             <v:imagedata r:id="rId11" o:title=""/>
           </v:shape>
-          <o:OLEObject Type="Embed" ProgID="Visio.Drawing.15" ShapeID="_x0000_i1025" DrawAspect="Content" ObjectID="_1658811425" r:id="rId12"/>
+          <o:OLEObject Type="Embed" ProgID="Visio.Drawing.15" ShapeID="_x0000_i1029" DrawAspect="Content" ObjectID="_1658988134" r:id="rId12"/>
         </w:object>
       </w:r>
     </w:p>
@@ -4013,10 +4204,10 @@
       </w:pPr>
       <w:r>
         <w:object w:dxaOrig="11625" w:dyaOrig="6871" w14:anchorId="5014C803">
-          <v:shape id="_x0000_i1026" type="#_x0000_t75" style="width:208.5pt;height:157.5pt" o:ole="">
+          <v:shape id="_x0000_i1026" type="#_x0000_t75" style="width:208.5pt;height:157.15pt" o:ole="">
             <v:imagedata r:id="rId13" o:title=""/>
           </v:shape>
-          <o:OLEObject Type="Embed" ProgID="Visio.Drawing.15" ShapeID="_x0000_i1026" DrawAspect="Content" ObjectID="_1658811426" r:id="rId14"/>
+          <o:OLEObject Type="Embed" ProgID="Visio.Drawing.15" ShapeID="_x0000_i1026" DrawAspect="Content" ObjectID="_1658988135" r:id="rId14"/>
         </w:object>
       </w:r>
       <w:r>
@@ -4252,21 +4443,7 @@
           <w:sz w:val="24"/>
           <w:szCs w:val="24"/>
         </w:rPr>
-        <w:t>Menentukan</w:t>
-      </w:r>
-      <w:r>
-        <w:rPr>
-          <w:sz w:val="24"/>
-          <w:szCs w:val="24"/>
-        </w:rPr>
-        <w:t xml:space="preserve"> </w:t>
-      </w:r>
-      <w:r>
-        <w:rPr>
-          <w:sz w:val="24"/>
-          <w:szCs w:val="24"/>
-        </w:rPr>
-        <w:t xml:space="preserve">atau Membangkitkan </w:t>
+        <w:t xml:space="preserve">Membangkitkan </w:t>
       </w:r>
       <w:r>
         <w:rPr>
@@ -4491,6 +4668,7 @@
           <w:szCs w:val="24"/>
         </w:rPr>
       </w:pPr>
+      <w:proofErr w:type="gramStart"/>
       <w:r>
         <w:rPr>
           <w:i/>
@@ -4506,6 +4684,7 @@
         </w:rPr>
         <w:t>-1</w:t>
       </w:r>
+      <w:proofErr w:type="gramEnd"/>
       <w:r>
         <w:rPr>
           <w:sz w:val="24"/>
@@ -4570,11 +4749,19 @@
         </w:rPr>
         <w:t xml:space="preserve">ka ditemukan angka yang dibagi, </w:t>
       </w:r>
-      <w:r>
-        <w:rPr>
-          <w:sz w:val="24"/>
-        </w:rPr>
-        <w:t xml:space="preserve">akan mengembalikan tanda </w:t>
+      <w:proofErr w:type="gramStart"/>
+      <w:r>
+        <w:rPr>
+          <w:sz w:val="24"/>
+        </w:rPr>
+        <w:t>akan</w:t>
+      </w:r>
+      <w:proofErr w:type="gramEnd"/>
+      <w:r>
+        <w:rPr>
+          <w:sz w:val="24"/>
+        </w:rPr>
+        <w:t xml:space="preserve"> mengembalikan tanda </w:t>
       </w:r>
       <w:r>
         <w:rPr>
@@ -4830,10 +5017,10 @@
       </w:pPr>
       <w:r>
         <w:object w:dxaOrig="22785" w:dyaOrig="23640" w14:anchorId="004D60A6">
-          <v:shape id="_x0000_i1027" type="#_x0000_t75" style="width:155.25pt;height:141.75pt" o:ole="">
+          <v:shape id="_x0000_i1027" type="#_x0000_t75" style="width:154.65pt;height:142.1pt" o:ole="">
             <v:imagedata r:id="rId15" o:title=""/>
           </v:shape>
-          <o:OLEObject Type="Embed" ProgID="Visio.Drawing.15" ShapeID="_x0000_i1027" DrawAspect="Content" ObjectID="_1658811427" r:id="rId16"/>
+          <o:OLEObject Type="Embed" ProgID="Visio.Drawing.15" ShapeID="_x0000_i1027" DrawAspect="Content" ObjectID="_1658988136" r:id="rId16"/>
         </w:object>
       </w:r>
     </w:p>
@@ -5086,241 +5273,72 @@
           <w:sz w:val="24"/>
           <w:szCs w:val="24"/>
         </w:rPr>
-        <w:t xml:space="preserve"> yaitu jam, menit, dan detik. Proses mendapatkannya</w:t>
-      </w:r>
-      <w:r>
-        <w:rPr>
-          <w:sz w:val="24"/>
-          <w:szCs w:val="24"/>
+        <w:t xml:space="preserve"> yaitu jam, menit, dan detik. </w:t>
+      </w:r>
+      <w:r>
+        <w:rPr>
+          <w:sz w:val="24"/>
+        </w:rPr>
+        <w:t xml:space="preserve">Proses mendapatkannya dibaca oleh peranti </w:t>
+      </w:r>
+      <w:r>
+        <w:rPr>
+          <w:i/>
+          <w:sz w:val="24"/>
+        </w:rPr>
+        <w:t>Mobile</w:t>
+      </w:r>
+      <w:r>
+        <w:rPr>
+          <w:sz w:val="24"/>
         </w:rPr>
         <w:t xml:space="preserve"> </w:t>
       </w:r>
       <w:r>
         <w:rPr>
-          <w:sz w:val="24"/>
-          <w:szCs w:val="24"/>
-        </w:rPr>
-        <w:t xml:space="preserve">dibaca oleh peranti </w:t>
-      </w:r>
-      <w:r>
-        <w:rPr>
-          <w:i/>
-          <w:sz w:val="24"/>
-          <w:szCs w:val="24"/>
-        </w:rPr>
-        <w:t>Mobile</w:t>
-      </w:r>
-      <w:r>
-        <w:rPr>
-          <w:sz w:val="24"/>
-          <w:szCs w:val="24"/>
+          <w:i/>
+          <w:sz w:val="24"/>
+        </w:rPr>
+        <w:t>Android</w:t>
+      </w:r>
+      <w:r>
+        <w:rPr>
+          <w:sz w:val="24"/>
+        </w:rPr>
+        <w:t xml:space="preserve"> dengan fungsi yang sudah tersedia di </w:t>
+      </w:r>
+      <w:r>
+        <w:rPr>
+          <w:i/>
+          <w:sz w:val="24"/>
+        </w:rPr>
+        <w:t>kotlin</w:t>
+      </w:r>
+      <w:r>
+        <w:rPr>
+          <w:sz w:val="24"/>
         </w:rPr>
         <w:t xml:space="preserve"> </w:t>
       </w:r>
       <w:r>
         <w:rPr>
-          <w:i/>
-          <w:sz w:val="24"/>
-          <w:szCs w:val="24"/>
-        </w:rPr>
-        <w:t>Android</w:t>
-      </w:r>
-      <w:r>
-        <w:rPr>
-          <w:sz w:val="24"/>
-          <w:szCs w:val="24"/>
-        </w:rPr>
-        <w:t xml:space="preserve"> </w:t>
-      </w:r>
-      <w:r>
-        <w:rPr>
-          <w:sz w:val="24"/>
-          <w:szCs w:val="24"/>
-        </w:rPr>
-        <w:t>dengan fungsi yang sudah tersedia di kotlin yang diperlihatkan pada Gambar</w:t>
-      </w:r>
-      <w:r>
-        <w:rPr>
-          <w:sz w:val="24"/>
-          <w:szCs w:val="24"/>
-        </w:rPr>
-        <w:t xml:space="preserve"> </w:t>
-      </w:r>
-      <w:r>
-        <w:rPr>
-          <w:sz w:val="24"/>
-          <w:szCs w:val="24"/>
-        </w:rPr>
-        <w:t>4</w:t>
-      </w:r>
-      <w:r>
-        <w:rPr>
-          <w:sz w:val="24"/>
-          <w:szCs w:val="24"/>
+          <w:sz w:val="24"/>
+        </w:rPr>
+        <w:t xml:space="preserve">menggunakan </w:t>
+      </w:r>
+      <w:r>
+        <w:rPr>
+          <w:i/>
+          <w:sz w:val="24"/>
+        </w:rPr>
+        <w:t>Package Kotlin System</w:t>
+      </w:r>
+      <w:r>
+        <w:rPr>
+          <w:sz w:val="24"/>
         </w:rPr>
         <w:t>.</w:t>
       </w:r>
-    </w:p>
-    <w:p>
-      <w:pPr>
-        <w:spacing w:line="276" w:lineRule="auto"/>
-        <w:contextualSpacing/>
-        <w:jc w:val="center"/>
-        <w:rPr>
-          <w:sz w:val="24"/>
-          <w:szCs w:val="24"/>
-        </w:rPr>
-      </w:pPr>
-      <w:r>
-        <w:rPr>
-          <w:noProof/>
-          <w:sz w:val="24"/>
-          <w:szCs w:val="24"/>
-        </w:rPr>
-        <w:drawing>
-          <wp:inline distT="0" distB="0" distL="0" distR="0" wp14:anchorId="6691AC88" wp14:editId="1430D3C0">
-            <wp:extent cx="2149821" cy="619700"/>
-            <wp:effectExtent l="0" t="0" r="3175" b="9525"/>
-            <wp:docPr id="3" name="Picture 3"/>
-            <wp:cNvGraphicFramePr>
-              <a:graphicFrameLocks xmlns:a="http://schemas.openxmlformats.org/drawingml/2006/main" noChangeAspect="1"/>
-            </wp:cNvGraphicFramePr>
-            <a:graphic xmlns:a="http://schemas.openxmlformats.org/drawingml/2006/main">
-              <a:graphicData uri="http://schemas.openxmlformats.org/drawingml/2006/picture">
-                <pic:pic xmlns:pic="http://schemas.openxmlformats.org/drawingml/2006/picture">
-                  <pic:nvPicPr>
-                    <pic:cNvPr id="3" name="current_time_code.png"/>
-                    <pic:cNvPicPr/>
-                  </pic:nvPicPr>
-                  <pic:blipFill>
-                    <a:blip r:embed="rId18" cstate="print">
-                      <a:extLst>
-                        <a:ext uri="{28A0092B-C50C-407E-A947-70E740481C1C}">
-                          <a14:useLocalDpi xmlns:a14="http://schemas.microsoft.com/office/drawing/2010/main" val="0"/>
-                        </a:ext>
-                      </a:extLst>
-                    </a:blip>
-                    <a:stretch>
-                      <a:fillRect/>
-                    </a:stretch>
-                  </pic:blipFill>
-                  <pic:spPr>
-                    <a:xfrm>
-                      <a:off x="0" y="0"/>
-                      <a:ext cx="2203597" cy="635201"/>
-                    </a:xfrm>
-                    <a:prstGeom prst="rect">
-                      <a:avLst/>
-                    </a:prstGeom>
-                  </pic:spPr>
-                </pic:pic>
-              </a:graphicData>
-            </a:graphic>
-          </wp:inline>
-        </w:drawing>
-      </w:r>
-    </w:p>
-    <w:p>
-      <w:pPr>
-        <w:spacing w:line="276" w:lineRule="auto"/>
-        <w:ind w:firstLine="0"/>
-        <w:contextualSpacing/>
-        <w:jc w:val="center"/>
-        <w:rPr>
-          <w:sz w:val="24"/>
-          <w:szCs w:val="24"/>
-        </w:rPr>
-      </w:pPr>
-      <w:r>
-        <w:rPr>
-          <w:sz w:val="24"/>
-          <w:szCs w:val="24"/>
-        </w:rPr>
-        <w:t xml:space="preserve">Gambar </w:t>
-      </w:r>
-      <w:r>
-        <w:rPr>
-          <w:sz w:val="24"/>
-          <w:szCs w:val="24"/>
-        </w:rPr>
-        <w:t>4</w:t>
-      </w:r>
-      <w:r>
-        <w:rPr>
-          <w:sz w:val="24"/>
-          <w:szCs w:val="24"/>
-        </w:rPr>
-        <w:t xml:space="preserve">. </w:t>
-      </w:r>
-      <w:r>
-        <w:rPr>
-          <w:sz w:val="24"/>
-          <w:szCs w:val="24"/>
-        </w:rPr>
-        <w:t xml:space="preserve">Potongan </w:t>
-      </w:r>
-      <w:r>
-        <w:rPr>
-          <w:sz w:val="24"/>
-          <w:szCs w:val="24"/>
-        </w:rPr>
-        <w:t xml:space="preserve">Kode </w:t>
-      </w:r>
-      <w:r>
-        <w:rPr>
-          <w:i/>
-          <w:sz w:val="24"/>
-          <w:szCs w:val="24"/>
-        </w:rPr>
-        <w:t>Kotlin</w:t>
-      </w:r>
-      <w:r>
-        <w:rPr>
-          <w:sz w:val="24"/>
-          <w:szCs w:val="24"/>
-        </w:rPr>
-        <w:t xml:space="preserve"> </w:t>
-      </w:r>
-      <w:r>
-        <w:rPr>
-          <w:sz w:val="24"/>
-          <w:szCs w:val="24"/>
-        </w:rPr>
-        <w:t>Mendapatkan Informasi Peranti</w:t>
-      </w:r>
-      <w:r>
-        <w:rPr>
-          <w:sz w:val="24"/>
-          <w:szCs w:val="24"/>
-        </w:rPr>
-        <w:t xml:space="preserve"> </w:t>
-      </w:r>
-      <w:r>
-        <w:rPr>
-          <w:sz w:val="24"/>
-          <w:szCs w:val="24"/>
-        </w:rPr>
-        <w:t>Waktu</w:t>
-      </w:r>
-      <w:r>
-        <w:rPr>
-          <w:sz w:val="24"/>
-          <w:szCs w:val="24"/>
-        </w:rPr>
-        <w:t xml:space="preserve"> Sekarang</w:t>
-      </w:r>
-    </w:p>
-    <w:p>
-      <w:pPr>
-        <w:spacing w:line="276" w:lineRule="auto"/>
-        <w:ind w:firstLine="0"/>
-        <w:contextualSpacing/>
-        <w:jc w:val="center"/>
-        <w:rPr>
-          <w:sz w:val="24"/>
-          <w:szCs w:val="24"/>
-        </w:rPr>
-      </w:pPr>
     </w:p>
     <w:p>
       <w:pPr>
@@ -5328,348 +5346,70 @@
         <w:ind w:firstLine="567"/>
         <w:contextualSpacing/>
         <w:rPr>
-          <w:sz w:val="24"/>
-          <w:szCs w:val="24"/>
-        </w:rPr>
-      </w:pPr>
-      <w:r>
-        <w:rPr>
-          <w:sz w:val="24"/>
-          <w:szCs w:val="24"/>
-        </w:rPr>
-        <w:t xml:space="preserve">Data waktu yang didapat </w:t>
-      </w:r>
-      <w:r>
-        <w:rPr>
-          <w:sz w:val="24"/>
-          <w:szCs w:val="24"/>
-        </w:rPr>
-        <w:t xml:space="preserve">masih </w:t>
-      </w:r>
-      <w:r>
-        <w:rPr>
-          <w:sz w:val="24"/>
-          <w:szCs w:val="24"/>
-        </w:rPr>
-        <w:t>berupa nilai keseluruhan waktu</w:t>
-      </w:r>
-      <w:r>
-        <w:rPr>
-          <w:sz w:val="24"/>
-          <w:szCs w:val="24"/>
-        </w:rPr>
-        <w:t xml:space="preserve"> yaitu </w:t>
-      </w:r>
-      <w:r>
-        <w:rPr>
-          <w:sz w:val="24"/>
-          <w:szCs w:val="24"/>
-        </w:rPr>
-        <w:t>1594886148236</w:t>
-      </w:r>
-      <w:r>
-        <w:rPr>
-          <w:sz w:val="24"/>
-          <w:szCs w:val="24"/>
-        </w:rPr>
-        <w:t xml:space="preserve"> yang kemudian diformat menjadi</w:t>
-      </w:r>
-      <w:r>
-        <w:rPr>
-          <w:sz w:val="24"/>
-          <w:szCs w:val="24"/>
-        </w:rPr>
-        <w:t xml:space="preserve"> </w:t>
-      </w:r>
-      <w:r>
-        <w:rPr>
-          <w:sz w:val="24"/>
-          <w:szCs w:val="24"/>
-        </w:rPr>
-        <w:t>(HH:mm:ss)</w:t>
-      </w:r>
-      <w:r>
-        <w:rPr>
-          <w:sz w:val="24"/>
-          <w:szCs w:val="24"/>
-        </w:rPr>
-        <w:t xml:space="preserve"> untuk menjadikanya jam, menit dan detik.</w:t>
-      </w:r>
-      <w:r>
-        <w:rPr>
-          <w:sz w:val="24"/>
-          <w:szCs w:val="24"/>
-        </w:rPr>
-        <w:t xml:space="preserve"> </w:t>
+          <w:i/>
+          <w:sz w:val="24"/>
+          <w:szCs w:val="24"/>
+        </w:rPr>
+      </w:pPr>
+      <w:r>
+        <w:rPr>
+          <w:sz w:val="24"/>
+          <w:szCs w:val="24"/>
+        </w:rPr>
+        <w:t xml:space="preserve">Data waktu yang didapat masih berupa nilai keseluruhan waktu 1594886148236, kemudian diformat menjadi (HH:mm:ss) untuk menjadikanya jam, menit dan detik. Dengan fungsi yang sudah tersedia di </w:t>
+      </w:r>
+      <w:r>
+        <w:rPr>
+          <w:i/>
+          <w:sz w:val="24"/>
+          <w:szCs w:val="24"/>
+        </w:rPr>
+        <w:t>kotlin</w:t>
+      </w:r>
+      <w:r>
+        <w:rPr>
+          <w:sz w:val="24"/>
+          <w:szCs w:val="24"/>
+        </w:rPr>
+        <w:t xml:space="preserve"> menggunakan </w:t>
+      </w:r>
+      <w:r>
+        <w:rPr>
+          <w:i/>
+          <w:sz w:val="24"/>
+          <w:szCs w:val="24"/>
+        </w:rPr>
+        <w:t>Open Class SimpleDateFormat</w:t>
       </w:r>
     </w:p>
     <w:p>
       <w:pPr>
         <w:spacing w:line="276" w:lineRule="auto"/>
-        <w:ind w:left="567" w:firstLine="0"/>
+        <w:ind w:firstLine="567"/>
         <w:contextualSpacing/>
         <w:rPr>
           <w:sz w:val="24"/>
           <w:szCs w:val="24"/>
         </w:rPr>
       </w:pPr>
+      <w:r>
+        <w:rPr>
+          <w:sz w:val="24"/>
+          <w:szCs w:val="24"/>
+        </w:rPr>
+        <w:t>Maka hasil yang informasi peranti waktu yang didapatkan 15:17:02 dengan zona awal GMT +8.</w:t>
+      </w:r>
     </w:p>
     <w:p>
       <w:pPr>
         <w:spacing w:line="276" w:lineRule="auto"/>
-        <w:ind w:firstLine="0"/>
+        <w:ind w:firstLine="567"/>
         <w:contextualSpacing/>
         <w:rPr>
           <w:sz w:val="24"/>
           <w:szCs w:val="24"/>
         </w:rPr>
       </w:pPr>
-      <w:r>
-        <w:rPr>
-          <w:sz w:val="24"/>
-          <w:szCs w:val="24"/>
-        </w:rPr>
-        <w:t>Dengan fungs</w:t>
-      </w:r>
-      <w:r>
-        <w:rPr>
-          <w:sz w:val="24"/>
-          <w:szCs w:val="24"/>
-        </w:rPr>
-        <w:t xml:space="preserve">i yang sudah tersedia di kotlin, </w:t>
-      </w:r>
-      <w:r>
-        <w:rPr>
-          <w:sz w:val="24"/>
-          <w:szCs w:val="24"/>
-        </w:rPr>
-        <w:t xml:space="preserve">dapat digunakan </w:t>
-      </w:r>
-      <w:r>
-        <w:rPr>
-          <w:i/>
-          <w:sz w:val="24"/>
-          <w:szCs w:val="24"/>
-        </w:rPr>
-        <w:t>syntax</w:t>
-      </w:r>
-      <w:r>
-        <w:rPr>
-          <w:sz w:val="24"/>
-          <w:szCs w:val="24"/>
-        </w:rPr>
-        <w:t xml:space="preserve"> sebagai berikut :</w:t>
-      </w:r>
-    </w:p>
-    <w:p>
-      <w:pPr>
-        <w:spacing w:line="276" w:lineRule="auto"/>
-        <w:ind w:left="567" w:firstLine="0"/>
-        <w:contextualSpacing/>
-        <w:rPr>
-          <w:sz w:val="24"/>
-          <w:szCs w:val="24"/>
-        </w:rPr>
-      </w:pPr>
-    </w:p>
-    <w:p>
-      <w:pPr>
-        <w:spacing w:line="276" w:lineRule="auto"/>
-        <w:ind w:left="567" w:firstLine="0"/>
-        <w:contextualSpacing/>
-        <w:rPr>
-          <w:szCs w:val="24"/>
-        </w:rPr>
-      </w:pPr>
-      <m:oMathPara>
-        <m:oMathParaPr>
-          <m:jc m:val="left"/>
-        </m:oMathParaPr>
-        <m:oMath>
-          <m:r>
-            <w:rPr>
-              <w:rFonts w:ascii="Cambria Math" w:hAnsi="Cambria Math"/>
-              <w:color w:val="FF66CC"/>
-              <w:szCs w:val="24"/>
-            </w:rPr>
-            <m:t>val</m:t>
-          </m:r>
-          <m:r>
-            <w:rPr>
-              <w:rFonts w:ascii="Cambria Math" w:hAnsi="Cambria Math"/>
-              <w:szCs w:val="24"/>
-            </w:rPr>
-            <m:t xml:space="preserve"> dfTime </m:t>
-          </m:r>
-          <m:r>
-            <w:rPr>
-              <w:rFonts w:ascii="Cambria Math" w:hAnsi="Cambria Math"/>
-              <w:color w:val="FF66CC"/>
-              <w:szCs w:val="24"/>
-            </w:rPr>
-            <m:t>=</m:t>
-          </m:r>
-          <m:r>
-            <w:rPr>
-              <w:rFonts w:ascii="Cambria Math" w:hAnsi="Cambria Math"/>
-              <w:szCs w:val="24"/>
-            </w:rPr>
-            <m:t xml:space="preserve"> </m:t>
-          </m:r>
-          <m:r>
-            <w:rPr>
-              <w:rFonts w:ascii="Cambria Math" w:hAnsi="Cambria Math"/>
-              <w:color w:val="00B0F0"/>
-              <w:szCs w:val="24"/>
-            </w:rPr>
-            <m:t>SimpleDateFormat</m:t>
-          </m:r>
-          <m:d>
-            <m:dPr>
-              <m:ctrlPr>
-                <w:rPr>
-                  <w:rFonts w:ascii="Cambria Math" w:hAnsi="Cambria Math"/>
-                  <w:i/>
-                  <w:szCs w:val="24"/>
-                </w:rPr>
-              </m:ctrlPr>
-            </m:dPr>
-            <m:e>
-              <m:r>
-                <m:rPr>
-                  <m:nor/>
-                </m:rPr>
-                <w:rPr>
-                  <w:rFonts w:ascii="Cambria Math" w:hAnsi="Cambria Math"/>
-                  <w:color w:val="FFC000" w:themeColor="accent4"/>
-                  <w:szCs w:val="24"/>
-                </w:rPr>
-                <m:t>HH:mm:ss</m:t>
-              </m:r>
-            </m:e>
-          </m:d>
-          <m:r>
-            <w:rPr>
-              <w:rFonts w:ascii="Cambria Math" w:hAnsi="Cambria Math"/>
-              <w:szCs w:val="24"/>
-            </w:rPr>
-            <m:t xml:space="preserve">    </m:t>
-          </m:r>
-        </m:oMath>
-      </m:oMathPara>
-    </w:p>
-    <w:p>
-      <w:pPr>
-        <w:spacing w:line="276" w:lineRule="auto"/>
-        <w:ind w:firstLine="0"/>
-        <w:contextualSpacing/>
-        <w:rPr>
-          <w:sz w:val="24"/>
-          <w:szCs w:val="24"/>
-        </w:rPr>
-      </w:pPr>
-    </w:p>
-    <w:p>
-      <w:pPr>
-        <w:spacing w:line="276" w:lineRule="auto"/>
-        <w:ind w:firstLine="0"/>
-        <w:contextualSpacing/>
-        <w:rPr>
-          <w:sz w:val="24"/>
-          <w:szCs w:val="24"/>
-        </w:rPr>
-      </w:pPr>
-      <w:r>
-        <w:rPr>
-          <w:sz w:val="24"/>
-          <w:szCs w:val="24"/>
-        </w:rPr>
-        <w:t xml:space="preserve">Maka didapatkan waktu sekarang </w:t>
-      </w:r>
-      <w:r>
-        <w:rPr>
-          <w:sz w:val="24"/>
-          <w:szCs w:val="24"/>
-        </w:rPr>
-        <w:t>15:17:02</w:t>
-      </w:r>
-      <w:r>
-        <w:rPr>
-          <w:sz w:val="24"/>
-          <w:szCs w:val="24"/>
-        </w:rPr>
-        <w:t xml:space="preserve"> </w:t>
-      </w:r>
-      <w:r>
-        <w:rPr>
-          <w:sz w:val="24"/>
-          <w:szCs w:val="24"/>
-        </w:rPr>
-        <w:t xml:space="preserve">sebagai Informasi Peranti </w:t>
-      </w:r>
-      <w:r>
-        <w:rPr>
-          <w:sz w:val="24"/>
-          <w:szCs w:val="24"/>
-        </w:rPr>
-        <w:t xml:space="preserve">dengan </w:t>
-      </w:r>
-      <w:r>
-        <w:rPr>
-          <w:sz w:val="24"/>
-          <w:szCs w:val="24"/>
-        </w:rPr>
-        <w:t>Z</w:t>
-      </w:r>
-      <w:r>
-        <w:rPr>
-          <w:sz w:val="24"/>
-          <w:szCs w:val="24"/>
-        </w:rPr>
-        <w:t xml:space="preserve">ona </w:t>
-      </w:r>
-      <w:r>
-        <w:rPr>
-          <w:sz w:val="24"/>
-          <w:szCs w:val="24"/>
-        </w:rPr>
-        <w:t>A</w:t>
-      </w:r>
-      <w:r>
-        <w:rPr>
-          <w:sz w:val="24"/>
-          <w:szCs w:val="24"/>
-        </w:rPr>
-        <w:t>wal</w:t>
-      </w:r>
-      <w:r>
-        <w:rPr>
-          <w:sz w:val="24"/>
-          <w:szCs w:val="24"/>
-        </w:rPr>
-        <w:t xml:space="preserve"> (ZA) </w:t>
-      </w:r>
-      <w:r>
-        <w:rPr>
-          <w:sz w:val="24"/>
-          <w:szCs w:val="24"/>
-        </w:rPr>
-        <w:t xml:space="preserve">yang didapat </w:t>
-      </w:r>
-      <w:r>
-        <w:rPr>
-          <w:sz w:val="24"/>
-          <w:szCs w:val="24"/>
-        </w:rPr>
-        <w:t>GMT +8</w:t>
-      </w:r>
-      <w:r>
-        <w:rPr>
-          <w:sz w:val="24"/>
-          <w:szCs w:val="24"/>
-        </w:rPr>
-        <w:t>.</w:t>
-      </w:r>
     </w:p>
     <w:p>
       <w:pPr>
@@ -5957,7 +5697,7 @@
                     </pic:cNvPicPr>
                   </pic:nvPicPr>
                   <pic:blipFill>
-                    <a:blip r:embed="rId19">
+                    <a:blip r:embed="rId18">
                       <a:extLst>
                         <a:ext uri="{28A0092B-C50C-407E-A947-70E740481C1C}">
                           <a14:useLocalDpi xmlns:a14="http://schemas.microsoft.com/office/drawing/2010/main" val="0"/>
@@ -6002,109 +5742,7 @@
     </w:p>
     <w:p>
       <w:pPr>
-        <w:spacing w:line="276" w:lineRule="auto"/>
-        <w:ind w:firstLine="0"/>
-        <w:contextualSpacing/>
-        <w:rPr>
-          <w:sz w:val="24"/>
-          <w:szCs w:val="24"/>
-        </w:rPr>
-      </w:pPr>
-      <w:r>
-        <w:rPr>
-          <w:sz w:val="24"/>
-          <w:szCs w:val="24"/>
-        </w:rPr>
-        <w:t>Dengan fungs</w:t>
-      </w:r>
-      <w:r>
-        <w:rPr>
-          <w:sz w:val="24"/>
-          <w:szCs w:val="24"/>
-        </w:rPr>
-        <w:t xml:space="preserve">i yang sudah tersedia di kotlin, </w:t>
-      </w:r>
-      <w:r>
-        <w:rPr>
-          <w:sz w:val="24"/>
-          <w:szCs w:val="24"/>
-        </w:rPr>
-        <w:t>dapat digunakan syntax sebagai berikut :</w:t>
-      </w:r>
-    </w:p>
-    <w:p>
-      <w:pPr>
-        <w:spacing w:line="276" w:lineRule="auto"/>
-        <w:ind w:left="567" w:firstLine="0"/>
-        <w:contextualSpacing/>
-        <w:rPr>
-          <w:sz w:val="24"/>
-          <w:szCs w:val="24"/>
-        </w:rPr>
-      </w:pPr>
-    </w:p>
-    <w:p>
-      <w:pPr>
-        <w:spacing w:line="276" w:lineRule="auto"/>
-        <w:ind w:left="567" w:right="-137" w:firstLine="0"/>
-        <w:contextualSpacing/>
-        <w:rPr>
-          <w:sz w:val="24"/>
-          <w:szCs w:val="24"/>
-        </w:rPr>
-      </w:pPr>
-      <m:oMathPara>
-        <m:oMath>
-          <m:r>
-            <w:rPr>
-              <w:rFonts w:ascii="Cambria Math" w:hAnsi="Cambria Math"/>
-              <w:color w:val="FF66CC"/>
-              <w:sz w:val="24"/>
-              <w:szCs w:val="24"/>
-            </w:rPr>
-            <m:t>val</m:t>
-          </m:r>
-          <m:r>
-            <w:rPr>
-              <w:rFonts w:ascii="Cambria Math" w:hAnsi="Cambria Math"/>
-              <w:sz w:val="24"/>
-              <w:szCs w:val="24"/>
-            </w:rPr>
-            <m:t xml:space="preserve"> sudoRandom </m:t>
-          </m:r>
-          <m:r>
-            <w:rPr>
-              <w:rFonts w:ascii="Cambria Math" w:hAnsi="Cambria Math"/>
-              <w:color w:val="FF66CC"/>
-              <w:sz w:val="24"/>
-              <w:szCs w:val="24"/>
-            </w:rPr>
-            <m:t xml:space="preserve">= </m:t>
-          </m:r>
-          <m:r>
-            <w:rPr>
-              <w:rFonts w:ascii="Cambria Math" w:hAnsi="Cambria Math"/>
-              <w:sz w:val="24"/>
-              <w:szCs w:val="24"/>
-            </w:rPr>
-            <m:t>(listZoneTime.indices).random()</m:t>
-          </m:r>
-        </m:oMath>
-      </m:oMathPara>
-    </w:p>
-    <w:p>
-      <w:pPr>
-        <w:spacing w:line="276" w:lineRule="auto"/>
-        <w:ind w:left="567" w:right="-137" w:firstLine="0"/>
-        <w:contextualSpacing/>
-        <w:rPr>
-          <w:sz w:val="24"/>
-          <w:szCs w:val="24"/>
-        </w:rPr>
-      </w:pPr>
-    </w:p>
-    <w:p>
-      <w:pPr>
+        <w:keepNext/>
         <w:spacing w:line="276" w:lineRule="auto"/>
         <w:ind w:right="-137" w:firstLine="567"/>
         <w:contextualSpacing/>
@@ -6118,178 +5756,12 @@
           <w:sz w:val="24"/>
           <w:szCs w:val="24"/>
         </w:rPr>
-        <w:t>Maka</w:t>
-      </w:r>
-      <w:r>
-        <w:rPr>
-          <w:sz w:val="24"/>
-          <w:szCs w:val="24"/>
-        </w:rPr>
-        <w:t xml:space="preserve"> hasil nilai </w:t>
-      </w:r>
-      <w:r>
-        <w:rPr>
-          <w:sz w:val="24"/>
-          <w:szCs w:val="24"/>
-        </w:rPr>
-        <w:t xml:space="preserve">Zona </w:t>
-      </w:r>
-      <w:r>
-        <w:rPr>
-          <w:i/>
-          <w:sz w:val="24"/>
-          <w:szCs w:val="24"/>
-        </w:rPr>
-        <w:t>Index</w:t>
-      </w:r>
-      <w:r>
-        <w:rPr>
-          <w:sz w:val="24"/>
-          <w:szCs w:val="24"/>
-        </w:rPr>
-        <w:t xml:space="preserve"> (</w:t>
-      </w:r>
-      <w:r>
-        <w:rPr>
-          <w:i/>
-          <w:sz w:val="24"/>
-          <w:szCs w:val="24"/>
-        </w:rPr>
-        <w:t>Zi</w:t>
-      </w:r>
-      <w:r>
-        <w:rPr>
-          <w:sz w:val="24"/>
-          <w:szCs w:val="24"/>
-        </w:rPr>
-        <w:t xml:space="preserve">) atau </w:t>
-      </w:r>
-      <w:r>
-        <w:rPr>
-          <w:i/>
-          <w:sz w:val="24"/>
-          <w:szCs w:val="24"/>
-        </w:rPr>
-        <w:t>sudoRandom</w:t>
-      </w:r>
-      <w:r>
-        <w:rPr>
-          <w:sz w:val="24"/>
-          <w:szCs w:val="24"/>
-        </w:rPr>
-        <w:t xml:space="preserve"> = </w:t>
-      </w:r>
-      <w:r>
-        <w:rPr>
-          <w:sz w:val="24"/>
-          <w:szCs w:val="24"/>
-        </w:rPr>
-        <w:t>10</w:t>
-      </w:r>
-      <w:r>
-        <w:rPr>
-          <w:sz w:val="24"/>
-          <w:szCs w:val="24"/>
-        </w:rPr>
-        <w:t xml:space="preserve">. </w:t>
-      </w:r>
-      <w:r>
-        <w:rPr>
-          <w:sz w:val="24"/>
-          <w:szCs w:val="24"/>
-        </w:rPr>
-        <w:t xml:space="preserve"> </w:t>
-      </w:r>
-      <w:r>
-        <w:rPr>
-          <w:sz w:val="24"/>
-          <w:szCs w:val="24"/>
-        </w:rPr>
-        <w:t xml:space="preserve">Sehingga didapat </w:t>
-      </w:r>
-      <w:r>
-        <w:rPr>
-          <w:i/>
-          <w:sz w:val="24"/>
-          <w:szCs w:val="24"/>
-        </w:rPr>
-        <w:t>arrayTime</w:t>
-      </w:r>
-      <w:r>
-        <w:rPr>
-          <w:sz w:val="24"/>
-          <w:szCs w:val="24"/>
-        </w:rPr>
-        <w:t xml:space="preserve"> </w:t>
-      </w:r>
-      <w:r>
-        <w:rPr>
-          <w:sz w:val="24"/>
-          <w:szCs w:val="24"/>
-        </w:rPr>
-        <w:t>[</w:t>
-      </w:r>
-      <w:r>
-        <w:rPr>
-          <w:i/>
-          <w:sz w:val="24"/>
-          <w:szCs w:val="24"/>
-        </w:rPr>
-        <w:t>sudoRandom</w:t>
-      </w:r>
-      <w:r>
-        <w:rPr>
-          <w:sz w:val="24"/>
-          <w:szCs w:val="24"/>
-        </w:rPr>
-        <w:t>]</w:t>
-      </w:r>
-      <w:r>
-        <w:rPr>
-          <w:i/>
-          <w:sz w:val="24"/>
-          <w:szCs w:val="24"/>
-        </w:rPr>
-        <w:t xml:space="preserve"> </w:t>
-      </w:r>
-      <w:r>
-        <w:rPr>
-          <w:sz w:val="24"/>
-          <w:szCs w:val="24"/>
-        </w:rPr>
-        <w:t xml:space="preserve">= GMT </w:t>
-      </w:r>
-      <w:r>
-        <w:rPr>
-          <w:sz w:val="24"/>
-          <w:szCs w:val="24"/>
-        </w:rPr>
-        <w:t>-1</w:t>
-      </w:r>
-      <w:r>
-        <w:rPr>
-          <w:sz w:val="24"/>
-          <w:szCs w:val="24"/>
-        </w:rPr>
-        <w:t>1</w:t>
-      </w:r>
-      <w:r>
-        <w:rPr>
-          <w:sz w:val="24"/>
-          <w:szCs w:val="24"/>
-        </w:rPr>
-        <w:t>.</w:t>
-      </w:r>
-      <w:r>
-        <w:rPr>
-          <w:sz w:val="24"/>
-          <w:szCs w:val="24"/>
-        </w:rPr>
-        <w:t xml:space="preserve"> </w:t>
-      </w:r>
-    </w:p>
-    <w:p>
-      <w:pPr>
+        <w:t>Pemilihan posisi atau index untuk arrayTime berdasarkan keluaran dari nilai integer oleh sudorandom, sebagai zona lain. Dengan fungsi yang sudah tersedia di kotlin menggunakan Package Kotlin Random.</w:t>
+      </w:r>
+    </w:p>
+    <w:p>
+      <w:pPr>
+        <w:keepNext/>
         <w:spacing w:line="276" w:lineRule="auto"/>
         <w:ind w:right="-137" w:firstLine="567"/>
         <w:contextualSpacing/>
@@ -6303,252 +5775,46 @@
           <w:sz w:val="24"/>
           <w:szCs w:val="24"/>
         </w:rPr>
-        <w:t>Kemudian dilakukan</w:t>
-      </w:r>
-      <w:r>
-        <w:rPr>
-          <w:sz w:val="24"/>
-          <w:szCs w:val="24"/>
-        </w:rPr>
-        <w:t xml:space="preserve"> </w:t>
-      </w:r>
-      <w:r>
-        <w:rPr>
-          <w:sz w:val="24"/>
-          <w:szCs w:val="24"/>
-        </w:rPr>
-        <w:t>konversi</w:t>
-      </w:r>
-      <w:r>
-        <w:rPr>
-          <w:sz w:val="24"/>
-          <w:szCs w:val="24"/>
-        </w:rPr>
-        <w:t xml:space="preserve"> waktu sekarang</w:t>
-      </w:r>
-      <w:r>
-        <w:rPr>
-          <w:sz w:val="24"/>
-          <w:szCs w:val="24"/>
-        </w:rPr>
-        <w:t xml:space="preserve"> </w:t>
-      </w:r>
-      <w:r>
-        <w:rPr>
-          <w:sz w:val="24"/>
-          <w:szCs w:val="24"/>
-        </w:rPr>
-        <w:t>15:17:02</w:t>
-      </w:r>
-      <w:r>
-        <w:rPr>
-          <w:sz w:val="24"/>
-          <w:szCs w:val="24"/>
-        </w:rPr>
-        <w:t xml:space="preserve"> </w:t>
-      </w:r>
-      <w:r>
-        <w:rPr>
-          <w:sz w:val="24"/>
-          <w:szCs w:val="24"/>
-        </w:rPr>
-        <w:t>GMT +8</w:t>
-      </w:r>
-      <w:r>
-        <w:rPr>
-          <w:sz w:val="24"/>
-          <w:szCs w:val="24"/>
-        </w:rPr>
-        <w:t xml:space="preserve"> ke GMT -</w:t>
-      </w:r>
-      <w:r>
-        <w:rPr>
-          <w:sz w:val="24"/>
-          <w:szCs w:val="24"/>
-        </w:rPr>
-        <w:t>1</w:t>
-      </w:r>
-      <w:r>
-        <w:rPr>
-          <w:sz w:val="24"/>
-          <w:szCs w:val="24"/>
-        </w:rPr>
-        <w:t>1</w:t>
-      </w:r>
-      <w:r>
-        <w:rPr>
-          <w:sz w:val="24"/>
-          <w:szCs w:val="24"/>
-        </w:rPr>
-        <w:t xml:space="preserve"> yang diperlihatkan pada Gambar </w:t>
-      </w:r>
-      <w:r>
-        <w:rPr>
-          <w:sz w:val="24"/>
-          <w:szCs w:val="24"/>
-        </w:rPr>
-        <w:t>5</w:t>
-      </w:r>
-      <w:r>
-        <w:rPr>
-          <w:sz w:val="24"/>
-          <w:szCs w:val="24"/>
-        </w:rPr>
-        <w:t xml:space="preserve"> dan Gambar </w:t>
-      </w:r>
-      <w:r>
-        <w:rPr>
-          <w:sz w:val="24"/>
-          <w:szCs w:val="24"/>
-        </w:rPr>
-        <w:t>6</w:t>
-      </w:r>
-      <w:r>
-        <w:rPr>
-          <w:sz w:val="24"/>
-          <w:szCs w:val="24"/>
-        </w:rPr>
-        <w:t>.</w:t>
+        <w:t>H</w:t>
+      </w:r>
+      <w:r>
+        <w:rPr>
+          <w:sz w:val="24"/>
+          <w:szCs w:val="24"/>
+        </w:rPr>
+        <w:t xml:space="preserve">asil nilai sudoRandom = 22, maka didapat arrayTime [sudoRandom] = GMT +12. Kemudian dilakukan konversi waktu sekarang 15:17:02 GMT +8 ke GMT -11 </w:t>
       </w:r>
     </w:p>
     <w:p>
       <w:pPr>
         <w:keepNext/>
         <w:spacing w:line="276" w:lineRule="auto"/>
-        <w:ind w:right="-137" w:firstLine="0"/>
+        <w:ind w:right="-137" w:firstLine="567"/>
         <w:contextualSpacing/>
-        <w:jc w:val="center"/>
-        <w:rPr>
-          <w:sz w:val="24"/>
-          <w:szCs w:val="24"/>
-        </w:rPr>
-      </w:pPr>
+        <w:rPr>
+          <w:sz w:val="24"/>
+          <w:szCs w:val="24"/>
+        </w:rPr>
+      </w:pPr>
+      <w:r>
+        <w:rPr>
+          <w:sz w:val="24"/>
+          <w:szCs w:val="24"/>
+        </w:rPr>
+        <w:t>Dengan fungsi yang sudah tersedia di kotlin menggunakan Open Class SimpleDateFormat dan hasilnya akhir diperlihatkan pada Gambar 4</w:t>
+      </w:r>
     </w:p>
     <w:p>
       <w:pPr>
         <w:keepNext/>
         <w:spacing w:line="276" w:lineRule="auto"/>
-        <w:ind w:right="-137" w:firstLine="0"/>
+        <w:ind w:right="-137" w:firstLine="567"/>
         <w:contextualSpacing/>
-        <w:jc w:val="center"/>
-      </w:pPr>
-      <w:r>
-        <w:rPr>
-          <w:noProof/>
-          <w:sz w:val="24"/>
-          <w:szCs w:val="24"/>
-        </w:rPr>
-        <w:drawing>
-          <wp:inline distT="0" distB="0" distL="0" distR="0" wp14:anchorId="1121DC1A" wp14:editId="48DB6384">
-            <wp:extent cx="2697358" cy="1009650"/>
-            <wp:effectExtent l="0" t="0" r="8255" b="0"/>
-            <wp:docPr id="9" name="Picture 9"/>
-            <wp:cNvGraphicFramePr>
-              <a:graphicFrameLocks xmlns:a="http://schemas.openxmlformats.org/drawingml/2006/main" noChangeAspect="1"/>
-            </wp:cNvGraphicFramePr>
-            <a:graphic xmlns:a="http://schemas.openxmlformats.org/drawingml/2006/main">
-              <a:graphicData uri="http://schemas.openxmlformats.org/drawingml/2006/picture">
-                <pic:pic xmlns:pic="http://schemas.openxmlformats.org/drawingml/2006/picture">
-                  <pic:nvPicPr>
-                    <pic:cNvPr id="9" name="gmtformat.png"/>
-                    <pic:cNvPicPr/>
-                  </pic:nvPicPr>
-                  <pic:blipFill>
-                    <a:blip r:embed="rId20" cstate="print">
-                      <a:extLst>
-                        <a:ext uri="{28A0092B-C50C-407E-A947-70E740481C1C}">
-                          <a14:useLocalDpi xmlns:a14="http://schemas.microsoft.com/office/drawing/2010/main" val="0"/>
-                        </a:ext>
-                      </a:extLst>
-                    </a:blip>
-                    <a:stretch>
-                      <a:fillRect/>
-                    </a:stretch>
-                  </pic:blipFill>
-                  <pic:spPr>
-                    <a:xfrm>
-                      <a:off x="0" y="0"/>
-                      <a:ext cx="2699532" cy="1010464"/>
-                    </a:xfrm>
-                    <a:prstGeom prst="rect">
-                      <a:avLst/>
-                    </a:prstGeom>
-                  </pic:spPr>
-                </pic:pic>
-              </a:graphicData>
-            </a:graphic>
-          </wp:inline>
-        </w:drawing>
-      </w:r>
-    </w:p>
-    <w:p>
-      <w:pPr>
-        <w:spacing w:line="276" w:lineRule="auto"/>
-        <w:ind w:right="-137" w:firstLine="0"/>
-        <w:contextualSpacing/>
-        <w:jc w:val="center"/>
-        <w:rPr>
-          <w:sz w:val="24"/>
-          <w:szCs w:val="24"/>
-        </w:rPr>
-      </w:pPr>
-      <w:r>
-        <w:rPr>
-          <w:sz w:val="24"/>
-          <w:szCs w:val="24"/>
-        </w:rPr>
-        <w:t xml:space="preserve">Gambar </w:t>
-      </w:r>
-      <w:r>
-        <w:rPr>
-          <w:sz w:val="24"/>
-          <w:szCs w:val="24"/>
-        </w:rPr>
-        <w:t>5</w:t>
-      </w:r>
-      <w:r>
-        <w:rPr>
-          <w:sz w:val="24"/>
-          <w:szCs w:val="24"/>
-        </w:rPr>
-        <w:t xml:space="preserve">. </w:t>
-      </w:r>
-      <w:r>
-        <w:rPr>
-          <w:sz w:val="24"/>
-          <w:szCs w:val="24"/>
-        </w:rPr>
-        <w:t xml:space="preserve">Potongan </w:t>
-      </w:r>
-      <w:r>
-        <w:rPr>
-          <w:sz w:val="24"/>
-          <w:szCs w:val="24"/>
-        </w:rPr>
-        <w:t xml:space="preserve">Kode </w:t>
-      </w:r>
-      <w:r>
-        <w:rPr>
-          <w:i/>
-          <w:sz w:val="24"/>
-          <w:szCs w:val="24"/>
-        </w:rPr>
-        <w:t>Kotlin</w:t>
-      </w:r>
-      <w:r>
-        <w:rPr>
-          <w:sz w:val="24"/>
-          <w:szCs w:val="24"/>
-        </w:rPr>
-        <w:t xml:space="preserve"> </w:t>
-      </w:r>
-      <w:r>
-        <w:rPr>
-          <w:sz w:val="24"/>
-          <w:szCs w:val="24"/>
-        </w:rPr>
-        <w:t>Konversi Zona Waktu</w:t>
-      </w:r>
+        <w:rPr>
+          <w:sz w:val="24"/>
+          <w:szCs w:val="24"/>
+        </w:rPr>
+      </w:pPr>
     </w:p>
     <w:p>
       <w:pPr>
@@ -6583,7 +5849,7 @@
                     <pic:cNvPicPr/>
                   </pic:nvPicPr>
                   <pic:blipFill>
-                    <a:blip r:embed="rId21" cstate="print">
+                    <a:blip r:embed="rId19" cstate="print">
                       <a:extLst>
                         <a:ext uri="{28A0092B-C50C-407E-A947-70E740481C1C}">
                           <a14:useLocalDpi xmlns:a14="http://schemas.microsoft.com/office/drawing/2010/main" val="0"/>
@@ -6633,7 +5899,7 @@
           <w:sz w:val="24"/>
           <w:szCs w:val="24"/>
         </w:rPr>
-        <w:t>6</w:t>
+        <w:t>4</w:t>
       </w:r>
       <w:r>
         <w:rPr>
@@ -6669,31 +5935,6 @@
           <w:szCs w:val="24"/>
         </w:rPr>
         <w:t xml:space="preserve"> dan Zona Lain</w:t>
-      </w:r>
-    </w:p>
-    <w:p>
-      <w:pPr>
-        <w:spacing w:line="276" w:lineRule="auto"/>
-        <w:ind w:right="-137" w:firstLine="567"/>
-        <w:contextualSpacing/>
-        <w:rPr>
-          <w:sz w:val="24"/>
-          <w:szCs w:val="24"/>
-        </w:rPr>
-      </w:pPr>
-      <w:r>
-        <w:rPr>
-          <w:sz w:val="24"/>
-          <w:szCs w:val="24"/>
-        </w:rPr>
-        <w:t>Informasi yang digunakan adalah zona lain, perubahan zona sendiri merupakan proses, tujuanya mengkonsumsi sebuah waktu ketika mendapatkan informasi waktu itu sendiri</w:t>
-      </w:r>
-      <w:r>
-        <w:rPr>
-          <w:sz w:val="24"/>
-          <w:szCs w:val="24"/>
-        </w:rPr>
-        <w:t>, selain itu membuat Informasi Peranti Waktu zona awal terlihat deterministik menjadi probabilistik ketika menjadi zona lain.</w:t>
       </w:r>
     </w:p>
     <w:p>
@@ -6701,6 +5942,36 @@
         <w:spacing w:line="276" w:lineRule="auto"/>
         <w:ind w:right="-137" w:firstLine="0"/>
         <w:contextualSpacing/>
+        <w:jc w:val="center"/>
+        <w:rPr>
+          <w:sz w:val="24"/>
+          <w:szCs w:val="24"/>
+        </w:rPr>
+      </w:pPr>
+    </w:p>
+    <w:p>
+      <w:pPr>
+        <w:spacing w:line="276" w:lineRule="auto"/>
+        <w:ind w:right="-137" w:firstLine="720"/>
+        <w:contextualSpacing/>
+        <w:rPr>
+          <w:sz w:val="24"/>
+          <w:szCs w:val="24"/>
+        </w:rPr>
+      </w:pPr>
+      <w:r>
+        <w:rPr>
+          <w:sz w:val="24"/>
+          <w:szCs w:val="24"/>
+        </w:rPr>
+        <w:t>Informasi yang digunakan adalah zona lain, perubahan zona sendiri merupakan proses, tujuanya mengkonsumsi sebuah waktu ketika mendapatkan informasi waktu itu sendiri.</w:t>
+      </w:r>
+    </w:p>
+    <w:p>
+      <w:pPr>
+        <w:spacing w:line="276" w:lineRule="auto"/>
+        <w:ind w:right="-137" w:firstLine="0"/>
+        <w:contextualSpacing/>
         <w:rPr>
           <w:sz w:val="24"/>
           <w:szCs w:val="24"/>
@@ -6828,12 +6099,21 @@
           <w:szCs w:val="24"/>
         </w:rPr>
       </w:pPr>
-      <w:r>
-        <w:rPr>
-          <w:sz w:val="24"/>
-          <w:szCs w:val="24"/>
-        </w:rPr>
-        <w:t xml:space="preserve">dalam bentuk </w:t>
+      <w:proofErr w:type="gramStart"/>
+      <w:r>
+        <w:rPr>
+          <w:sz w:val="24"/>
+          <w:szCs w:val="24"/>
+        </w:rPr>
+        <w:t>dalam</w:t>
+      </w:r>
+      <w:proofErr w:type="gramEnd"/>
+      <w:r>
+        <w:rPr>
+          <w:sz w:val="24"/>
+          <w:szCs w:val="24"/>
+        </w:rPr>
+        <w:t xml:space="preserve"> bentuk </w:t>
       </w:r>
       <m:oMath>
         <m:r>
@@ -6931,8 +6211,17 @@
           <w:sz w:val="24"/>
           <w:szCs w:val="24"/>
         </w:rPr>
-        <w:t>dalam bentuk jam:menit:detik</w:t>
-      </w:r>
+        <w:t>dalam bentuk jam</w:t>
+      </w:r>
+      <w:proofErr w:type="gramStart"/>
+      <w:r>
+        <w:rPr>
+          <w:sz w:val="24"/>
+          <w:szCs w:val="24"/>
+        </w:rPr>
+        <w:t>:menit:detik</w:t>
+      </w:r>
+      <w:proofErr w:type="gramEnd"/>
       <w:r>
         <w:rPr>
           <w:sz w:val="24"/>
@@ -7012,7 +6301,21 @@
           <w:sz w:val="24"/>
           <w:szCs w:val="24"/>
         </w:rPr>
-        <w:t xml:space="preserve">Kemudian tahapan penentuan </w:t>
+        <w:t>Kemudian tahapan penentuan p dan q dapat diproses lebih lanjut dengan meng</w:t>
+      </w:r>
+      <w:r>
+        <w:rPr>
+          <w:sz w:val="24"/>
+          <w:szCs w:val="24"/>
+        </w:rPr>
+        <w:t xml:space="preserve">gabungkan syaratnya, syarat dua </w:t>
+      </w:r>
+      <w:r>
+        <w:rPr>
+          <w:sz w:val="24"/>
+          <w:szCs w:val="24"/>
+        </w:rPr>
+        <w:t xml:space="preserve">menjadi posisi yang menjadikan syarat pertama menjadi outputnya sedemikian rupa, dimana </w:t>
       </w:r>
       <w:r>
         <w:rPr>
@@ -7027,7 +6330,7 @@
           <w:sz w:val="24"/>
           <w:szCs w:val="24"/>
         </w:rPr>
-        <w:t xml:space="preserve"> dan </w:t>
+        <w:t xml:space="preserve"> dipengaruhi oleh nilai jam sedangkan </w:t>
       </w:r>
       <w:r>
         <w:rPr>
@@ -7042,7 +6345,14 @@
           <w:sz w:val="24"/>
           <w:szCs w:val="24"/>
         </w:rPr>
-        <w:t xml:space="preserve"> dapat diproses lebih lanjut.</w:t>
+        <w:t xml:space="preserve"> dipengaruhi oleh menit dan detik sebagaimana tahapan berikut</w:t>
+      </w:r>
+      <w:r>
+        <w:rPr>
+          <w:sz w:val="24"/>
+          <w:szCs w:val="24"/>
+        </w:rPr>
+        <w:t>.</w:t>
       </w:r>
     </w:p>
     <w:p>
@@ -7092,7 +6402,15 @@
           <w:sz w:val="24"/>
           <w:szCs w:val="24"/>
         </w:rPr>
-        <w:t>ang Prima</w:t>
+        <w:t xml:space="preserve">ang </w:t>
+      </w:r>
+      <w:proofErr w:type="gramStart"/>
+      <w:r>
+        <w:rPr>
+          <w:sz w:val="24"/>
+          <w:szCs w:val="24"/>
+        </w:rPr>
+        <w:t>Prima</w:t>
       </w:r>
       <w:r>
         <w:rPr>
@@ -7106,7 +6424,15 @@
           <w:sz w:val="24"/>
           <w:szCs w:val="24"/>
         </w:rPr>
-        <w:t>, P</w:t>
+        <w:t>,</w:t>
+      </w:r>
+      <w:proofErr w:type="gramEnd"/>
+      <w:r>
+        <w:rPr>
+          <w:sz w:val="24"/>
+          <w:szCs w:val="24"/>
+        </w:rPr>
+        <w:t xml:space="preserve"> P</w:t>
       </w:r>
       <w:r>
         <w:rPr>
@@ -7245,7 +6571,23 @@
           <w:sz w:val="24"/>
           <w:szCs w:val="24"/>
         </w:rPr>
-        <w:t>….……………(1.1)</w:t>
+        <w:t>….…………</w:t>
+      </w:r>
+      <w:proofErr w:type="gramStart"/>
+      <w:r>
+        <w:rPr>
+          <w:sz w:val="24"/>
+          <w:szCs w:val="24"/>
+        </w:rPr>
+        <w:t>…(</w:t>
+      </w:r>
+      <w:proofErr w:type="gramEnd"/>
+      <w:r>
+        <w:rPr>
+          <w:sz w:val="24"/>
+          <w:szCs w:val="24"/>
+        </w:rPr>
+        <w:t>1.1)</w:t>
       </w:r>
     </w:p>
     <w:p>
@@ -7292,6 +6634,7 @@
           <w:szCs w:val="24"/>
         </w:rPr>
       </w:pPr>
+      <w:proofErr w:type="gramStart"/>
       <w:r>
         <w:rPr>
           <w:sz w:val="24"/>
@@ -7299,6 +6642,7 @@
         </w:rPr>
         <w:t>Dimana :</w:t>
       </w:r>
+      <w:proofErr w:type="gramEnd"/>
     </w:p>
     <w:p>
       <w:pPr>
@@ -7443,6 +6787,7 @@
           <w:szCs w:val="24"/>
         </w:rPr>
       </w:pPr>
+      <w:proofErr w:type="gramStart"/>
       <w:r>
         <w:rPr>
           <w:i/>
@@ -7451,6 +6796,7 @@
         </w:rPr>
         <w:t>inisial</w:t>
       </w:r>
+      <w:proofErr w:type="gramEnd"/>
       <w:r>
         <w:rPr>
           <w:sz w:val="24"/>
@@ -7476,6 +6822,7 @@
           <w:szCs w:val="24"/>
         </w:rPr>
       </w:pPr>
+      <w:proofErr w:type="gramStart"/>
       <w:r>
         <w:rPr>
           <w:i/>
@@ -7484,6 +6831,7 @@
         </w:rPr>
         <w:t>hh</w:t>
       </w:r>
+      <w:proofErr w:type="gramEnd"/>
       <w:r>
         <w:rPr>
           <w:sz w:val="24"/>
@@ -8222,7 +7570,23 @@
           <w:sz w:val="24"/>
           <w:szCs w:val="24"/>
         </w:rPr>
-        <w:t>…………………..…(2.1)</w:t>
+        <w:t>…………………..</w:t>
+      </w:r>
+      <w:proofErr w:type="gramStart"/>
+      <w:r>
+        <w:rPr>
+          <w:sz w:val="24"/>
+          <w:szCs w:val="24"/>
+        </w:rPr>
+        <w:t>…(</w:t>
+      </w:r>
+      <w:proofErr w:type="gramEnd"/>
+      <w:r>
+        <w:rPr>
+          <w:sz w:val="24"/>
+          <w:szCs w:val="24"/>
+        </w:rPr>
+        <w:t>2.1)</w:t>
       </w:r>
     </w:p>
     <w:p>
@@ -8422,14 +7786,30 @@
           <w:sz w:val="24"/>
           <w:szCs w:val="24"/>
         </w:rPr>
-        <w:t>….</w:t>
-      </w:r>
-      <w:r>
-        <w:rPr>
-          <w:sz w:val="24"/>
-          <w:szCs w:val="24"/>
-        </w:rPr>
-        <w:t>(2.</w:t>
+        <w:t>…</w:t>
+      </w:r>
+      <w:proofErr w:type="gramStart"/>
+      <w:r>
+        <w:rPr>
+          <w:sz w:val="24"/>
+          <w:szCs w:val="24"/>
+        </w:rPr>
+        <w:t>.</w:t>
+      </w:r>
+      <w:r>
+        <w:rPr>
+          <w:sz w:val="24"/>
+          <w:szCs w:val="24"/>
+        </w:rPr>
+        <w:t>(</w:t>
+      </w:r>
+      <w:proofErr w:type="gramEnd"/>
+      <w:r>
+        <w:rPr>
+          <w:sz w:val="24"/>
+          <w:szCs w:val="24"/>
+        </w:rPr>
+        <w:t>2.</w:t>
       </w:r>
       <w:r>
         <w:rPr>
@@ -8601,6 +7981,7 @@
           <w:szCs w:val="24"/>
         </w:rPr>
       </w:pPr>
+      <w:proofErr w:type="gramStart"/>
       <w:r>
         <w:rPr>
           <w:sz w:val="24"/>
@@ -8608,6 +7989,7 @@
         </w:rPr>
         <w:t>Dimana :</w:t>
       </w:r>
+      <w:proofErr w:type="gramEnd"/>
     </w:p>
     <w:p>
       <w:pPr>
@@ -8762,13 +8144,23 @@
           <w:szCs w:val="24"/>
         </w:rPr>
       </w:pPr>
-      <w:r>
-        <w:rPr>
-          <w:i/>
-          <w:sz w:val="24"/>
-          <w:szCs w:val="24"/>
-        </w:rPr>
-        <w:t xml:space="preserve">inisial </w:t>
+      <w:proofErr w:type="gramStart"/>
+      <w:r>
+        <w:rPr>
+          <w:i/>
+          <w:sz w:val="24"/>
+          <w:szCs w:val="24"/>
+        </w:rPr>
+        <w:t>inisial</w:t>
+      </w:r>
+      <w:proofErr w:type="gramEnd"/>
+      <w:r>
+        <w:rPr>
+          <w:i/>
+          <w:sz w:val="24"/>
+          <w:szCs w:val="24"/>
+        </w:rPr>
+        <w:t xml:space="preserve"> </w:t>
       </w:r>
       <w:r>
         <w:rPr>
@@ -9085,9 +8477,9 @@
           <w:noProof/>
         </w:rPr>
         <w:drawing>
-          <wp:inline distT="0" distB="0" distL="0" distR="0" wp14:anchorId="7A6FFB01" wp14:editId="70C41566">
-            <wp:extent cx="2545690" cy="1148210"/>
-            <wp:effectExtent l="0" t="0" r="7620" b="0"/>
+          <wp:inline distT="0" distB="0" distL="0" distR="0" wp14:anchorId="7A6FFB01" wp14:editId="39331260">
+            <wp:extent cx="2544445" cy="1647415"/>
+            <wp:effectExtent l="0" t="0" r="8255" b="0"/>
             <wp:docPr id="11" name="Picture 11"/>
             <wp:cNvGraphicFramePr>
               <a:graphicFrameLocks xmlns:a="http://schemas.openxmlformats.org/drawingml/2006/main" noChangeAspect="1"/>
@@ -9102,7 +8494,7 @@
                     </pic:cNvPicPr>
                   </pic:nvPicPr>
                   <pic:blipFill>
-                    <a:blip r:embed="rId22">
+                    <a:blip r:embed="rId20">
                       <a:extLst>
                         <a:ext uri="{28A0092B-C50C-407E-A947-70E740481C1C}">
                           <a14:useLocalDpi xmlns:a14="http://schemas.microsoft.com/office/drawing/2010/main" val="0"/>
@@ -9117,7 +8509,7 @@
                   <pic:spPr bwMode="auto">
                     <a:xfrm>
                       <a:off x="0" y="0"/>
-                      <a:ext cx="2582049" cy="1164609"/>
+                      <a:ext cx="2596496" cy="1681116"/>
                     </a:xfrm>
                     <a:prstGeom prst="rect">
                       <a:avLst/>
@@ -9512,31 +8904,56 @@
           <w:szCs w:val="24"/>
         </w:rPr>
         <w:tab/>
-        <w:t>Pengujian</w:t>
-      </w:r>
-      <w:r>
-        <w:rPr>
-          <w:color w:val="000000" w:themeColor="text1"/>
-          <w:sz w:val="24"/>
-          <w:szCs w:val="24"/>
-        </w:rPr>
-        <w:t xml:space="preserve"> dan Pembuktian</w:t>
-      </w:r>
-      <w:r>
-        <w:rPr>
-          <w:color w:val="000000" w:themeColor="text1"/>
-          <w:sz w:val="24"/>
-          <w:szCs w:val="24"/>
-        </w:rPr>
-        <w:t xml:space="preserve"> dilakukan</w:t>
-      </w:r>
-      <w:r>
-        <w:rPr>
-          <w:color w:val="000000" w:themeColor="text1"/>
-          <w:sz w:val="24"/>
-          <w:szCs w:val="24"/>
-        </w:rPr>
-        <w:t xml:space="preserve"> terhadap hasil </w:t>
+      </w:r>
+      <w:r>
+        <w:rPr>
+          <w:color w:val="000000" w:themeColor="text1"/>
+          <w:sz w:val="24"/>
+          <w:szCs w:val="24"/>
+        </w:rPr>
+        <w:t xml:space="preserve">Pengujian menjadikanya pembuktian konsep yang benar berjalan berdasarkan sebuah aritmatika dengan memonitoring kejadian atau hitung menggunakan </w:t>
+      </w:r>
+      <w:r>
+        <w:rPr>
+          <w:i/>
+          <w:color w:val="000000" w:themeColor="text1"/>
+          <w:sz w:val="24"/>
+          <w:szCs w:val="24"/>
+        </w:rPr>
+        <w:t>Exception</w:t>
+      </w:r>
+      <w:r>
+        <w:rPr>
+          <w:color w:val="000000" w:themeColor="text1"/>
+          <w:sz w:val="24"/>
+          <w:szCs w:val="24"/>
+        </w:rPr>
+        <w:t xml:space="preserve"> </w:t>
+      </w:r>
+      <w:r>
+        <w:rPr>
+          <w:i/>
+          <w:color w:val="000000" w:themeColor="text1"/>
+          <w:sz w:val="24"/>
+          <w:szCs w:val="24"/>
+        </w:rPr>
+        <w:t>Handling</w:t>
+      </w:r>
+      <w:r>
+        <w:rPr>
+          <w:color w:val="000000" w:themeColor="text1"/>
+          <w:sz w:val="24"/>
+          <w:szCs w:val="24"/>
+        </w:rPr>
+        <w:t xml:space="preserve"> atau pengecualian dimana data 1 adalah hasil percobaan awal dan data ke-2 sampai data ke-13 adalah pengujian pembangkitan</w:t>
+      </w:r>
+      <w:r>
+        <w:rPr>
+          <w:color w:val="000000" w:themeColor="text1"/>
+          <w:sz w:val="24"/>
+          <w:szCs w:val="24"/>
+        </w:rPr>
+        <w:t xml:space="preserve"> </w:t>
       </w:r>
       <w:r>
         <w:rPr>
@@ -9570,149 +8987,7 @@
           <w:sz w:val="24"/>
           <w:szCs w:val="24"/>
         </w:rPr>
-        <w:t xml:space="preserve"> </w:t>
-      </w:r>
-      <w:r>
-        <w:rPr>
-          <w:color w:val="000000" w:themeColor="text1"/>
-          <w:sz w:val="24"/>
-          <w:szCs w:val="24"/>
-        </w:rPr>
-        <w:t xml:space="preserve"> dengan</w:t>
-      </w:r>
-      <w:r>
-        <w:rPr>
-          <w:color w:val="000000" w:themeColor="text1"/>
-          <w:sz w:val="24"/>
-          <w:szCs w:val="24"/>
-        </w:rPr>
-        <w:t xml:space="preserve"> </w:t>
-      </w:r>
-      <w:r>
-        <w:rPr>
-          <w:i/>
-          <w:color w:val="000000" w:themeColor="text1"/>
-          <w:sz w:val="24"/>
-          <w:szCs w:val="24"/>
-        </w:rPr>
-        <w:t>naive</w:t>
-      </w:r>
-      <w:r>
-        <w:rPr>
-          <w:color w:val="000000" w:themeColor="text1"/>
-          <w:sz w:val="24"/>
-          <w:szCs w:val="24"/>
-        </w:rPr>
-        <w:t xml:space="preserve"> </w:t>
-      </w:r>
-      <w:r>
-        <w:rPr>
-          <w:i/>
-          <w:color w:val="000000" w:themeColor="text1"/>
-          <w:sz w:val="24"/>
-          <w:szCs w:val="24"/>
-        </w:rPr>
-        <w:t>solution</w:t>
-      </w:r>
-      <w:r>
-        <w:rPr>
-          <w:i/>
-          <w:color w:val="000000" w:themeColor="text1"/>
-          <w:sz w:val="24"/>
-          <w:szCs w:val="24"/>
-        </w:rPr>
-        <w:t xml:space="preserve"> </w:t>
-      </w:r>
-      <w:r>
-        <w:rPr>
-          <w:color w:val="000000" w:themeColor="text1"/>
-          <w:sz w:val="24"/>
-          <w:szCs w:val="24"/>
-        </w:rPr>
-        <w:t xml:space="preserve">dan </w:t>
-      </w:r>
-      <w:r>
-        <w:rPr>
-          <w:i/>
-          <w:color w:val="000000" w:themeColor="text1"/>
-          <w:sz w:val="24"/>
-          <w:szCs w:val="24"/>
-        </w:rPr>
-        <w:t>Exception Handling</w:t>
-      </w:r>
-      <w:r>
-        <w:rPr>
-          <w:color w:val="000000" w:themeColor="text1"/>
-          <w:sz w:val="24"/>
-          <w:szCs w:val="24"/>
-        </w:rPr>
-        <w:t xml:space="preserve">, selain untuk cek bilangan prima </w:t>
-      </w:r>
-      <w:r>
-        <w:rPr>
-          <w:color w:val="000000" w:themeColor="text1"/>
-          <w:sz w:val="24"/>
-          <w:szCs w:val="24"/>
-        </w:rPr>
-        <w:t xml:space="preserve">sederhana </w:t>
-      </w:r>
-      <w:r>
-        <w:rPr>
-          <w:color w:val="000000" w:themeColor="text1"/>
-          <w:sz w:val="24"/>
-          <w:szCs w:val="24"/>
-        </w:rPr>
-        <w:t xml:space="preserve">terhadap </w:t>
-      </w:r>
-      <w:r>
-        <w:rPr>
-          <w:i/>
-          <w:color w:val="000000" w:themeColor="text1"/>
-          <w:sz w:val="24"/>
-          <w:szCs w:val="24"/>
-        </w:rPr>
-        <w:t>p</w:t>
-      </w:r>
-      <w:r>
-        <w:rPr>
-          <w:color w:val="000000" w:themeColor="text1"/>
-          <w:sz w:val="24"/>
-          <w:szCs w:val="24"/>
-        </w:rPr>
-        <w:t xml:space="preserve"> dan q</w:t>
-      </w:r>
-      <w:r>
-        <w:rPr>
-          <w:i/>
-          <w:color w:val="000000" w:themeColor="text1"/>
-          <w:sz w:val="24"/>
-          <w:szCs w:val="24"/>
-        </w:rPr>
-        <w:t>,</w:t>
-      </w:r>
-      <w:r>
-        <w:rPr>
-          <w:color w:val="000000" w:themeColor="text1"/>
-          <w:sz w:val="24"/>
-          <w:szCs w:val="24"/>
-        </w:rPr>
-        <w:t xml:space="preserve"> juga bisa digunakan sebagai pembangkit bilangan prima</w:t>
-      </w:r>
-      <w:r>
-        <w:rPr>
-          <w:color w:val="000000" w:themeColor="text1"/>
-          <w:sz w:val="24"/>
-          <w:szCs w:val="24"/>
-        </w:rPr>
-        <w:t>.</w:t>
-      </w:r>
-      <w:r>
-        <w:rPr>
-          <w:color w:val="000000" w:themeColor="text1"/>
-          <w:sz w:val="24"/>
-          <w:szCs w:val="24"/>
-        </w:rPr>
-        <w:t xml:space="preserve"> </w:t>
+        <w:t xml:space="preserve"> dalam tempo 300000 milidetik selama 1 jam.</w:t>
       </w:r>
     </w:p>
     <w:p>
@@ -9725,126 +9000,35 @@
         <w:spacing w:line="276" w:lineRule="auto"/>
         <w:ind w:firstLine="0"/>
         <w:rPr>
-          <w:sz w:val="24"/>
-          <w:szCs w:val="24"/>
-        </w:rPr>
-      </w:pPr>
-      <w:r>
-        <w:rPr>
-          <w:color w:val="000000" w:themeColor="text1"/>
-          <w:sz w:val="24"/>
-          <w:szCs w:val="24"/>
-        </w:rPr>
-        <w:tab/>
-      </w:r>
-      <w:r>
-        <w:rPr>
-          <w:color w:val="000000" w:themeColor="text1"/>
-          <w:sz w:val="24"/>
-          <w:szCs w:val="24"/>
-        </w:rPr>
-        <w:t>P</w:t>
-      </w:r>
-      <w:r>
-        <w:rPr>
-          <w:color w:val="000000" w:themeColor="text1"/>
-          <w:sz w:val="24"/>
-          <w:szCs w:val="24"/>
-        </w:rPr>
-        <w:t xml:space="preserve">ada </w:t>
-      </w:r>
-      <w:r>
-        <w:rPr>
-          <w:color w:val="000000" w:themeColor="text1"/>
-          <w:sz w:val="24"/>
-          <w:szCs w:val="24"/>
-        </w:rPr>
-        <w:t>T</w:t>
-      </w:r>
-      <w:r>
-        <w:rPr>
-          <w:color w:val="000000" w:themeColor="text1"/>
-          <w:sz w:val="24"/>
-          <w:szCs w:val="24"/>
-        </w:rPr>
-        <w:t xml:space="preserve">ahapan  Menentukan Bilangan Prima yaitu </w:t>
-      </w:r>
-      <w:r>
-        <w:rPr>
-          <w:sz w:val="24"/>
-          <w:szCs w:val="24"/>
-        </w:rPr>
-        <w:t>Membangkitkan</w:t>
-      </w:r>
-      <w:r>
-        <w:rPr>
-          <w:sz w:val="24"/>
-          <w:szCs w:val="24"/>
-        </w:rPr>
-        <w:t xml:space="preserve"> </w:t>
-      </w:r>
-      <w:r>
-        <w:rPr>
-          <w:sz w:val="24"/>
-          <w:szCs w:val="24"/>
-        </w:rPr>
-        <w:t>Bilangan</w:t>
-      </w:r>
-      <w:r>
-        <w:rPr>
-          <w:sz w:val="24"/>
-          <w:szCs w:val="24"/>
-        </w:rPr>
-        <w:t xml:space="preserve"> Prima</w:t>
-      </w:r>
-      <w:r>
-        <w:rPr>
-          <w:sz w:val="24"/>
-          <w:szCs w:val="24"/>
-        </w:rPr>
-        <w:t xml:space="preserve"> tepatnya</w:t>
-      </w:r>
-      <w:r>
-        <w:rPr>
-          <w:sz w:val="24"/>
-          <w:szCs w:val="24"/>
-        </w:rPr>
-        <w:t xml:space="preserve"> </w:t>
-      </w:r>
-      <w:r>
-        <w:rPr>
-          <w:sz w:val="24"/>
-          <w:szCs w:val="24"/>
-        </w:rPr>
-        <w:t xml:space="preserve">Gambar 3 </w:t>
-      </w:r>
-      <w:r>
-        <w:rPr>
-          <w:sz w:val="24"/>
-          <w:szCs w:val="24"/>
-        </w:rPr>
-        <w:t xml:space="preserve">diprogramkan seperti yang diperlihatkan </w:t>
-      </w:r>
-      <w:r>
-        <w:rPr>
-          <w:sz w:val="24"/>
-          <w:szCs w:val="24"/>
-        </w:rPr>
-        <w:t xml:space="preserve">pada </w:t>
-      </w:r>
-      <w:r>
-        <w:rPr>
-          <w:sz w:val="24"/>
-          <w:szCs w:val="24"/>
-        </w:rPr>
-        <w:t xml:space="preserve">Gambar </w:t>
-      </w:r>
-      <w:r>
-        <w:rPr>
-          <w:sz w:val="24"/>
-          <w:szCs w:val="24"/>
-        </w:rPr>
-        <w:t>6</w:t>
+          <w:color w:val="000000" w:themeColor="text1"/>
+          <w:sz w:val="24"/>
+          <w:szCs w:val="24"/>
+        </w:rPr>
+      </w:pPr>
+    </w:p>
+    <w:p>
+      <w:pPr>
+        <w:tabs>
+          <w:tab w:val="left" w:pos="720"/>
+          <w:tab w:val="left" w:pos="6015"/>
+          <w:tab w:val="left" w:pos="7200"/>
+        </w:tabs>
+        <w:spacing w:after="120" w:line="276" w:lineRule="auto"/>
+        <w:ind w:firstLine="0"/>
+        <w:jc w:val="center"/>
+        <w:rPr>
+          <w:color w:val="000000" w:themeColor="text1"/>
+          <w:sz w:val="24"/>
+          <w:szCs w:val="24"/>
+        </w:rPr>
+      </w:pPr>
+      <w:r>
+        <w:rPr>
+          <w:color w:val="000000" w:themeColor="text1"/>
+          <w:sz w:val="24"/>
+          <w:szCs w:val="24"/>
+        </w:rPr>
+        <w:t>Tabel 4 Hasil Pembangkitan P dan Q</w:t>
       </w:r>
     </w:p>
     <w:p>
@@ -9862,28 +9046,12 @@
           <w:szCs w:val="24"/>
         </w:rPr>
       </w:pPr>
-    </w:p>
-    <w:p>
-      <w:pPr>
-        <w:pStyle w:val="ListParagraph"/>
-        <w:spacing w:line="276" w:lineRule="auto"/>
-        <w:ind w:left="567" w:firstLine="0"/>
-        <w:rPr>
-          <w:sz w:val="24"/>
-          <w:szCs w:val="24"/>
-        </w:rPr>
-      </w:pPr>
-      <w:r>
-        <w:rPr>
-          <w:noProof/>
-          <w:sz w:val="24"/>
-          <w:szCs w:val="24"/>
-        </w:rPr>
+      <w:r>
         <w:drawing>
-          <wp:inline distT="0" distB="0" distL="0" distR="0" wp14:anchorId="4C56492F" wp14:editId="7EDD549B">
-            <wp:extent cx="2697480" cy="1577975"/>
-            <wp:effectExtent l="0" t="0" r="7620" b="3175"/>
-            <wp:docPr id="7" name="Picture 7"/>
+          <wp:inline distT="0" distB="0" distL="0" distR="0" wp14:anchorId="073EE5E4" wp14:editId="5F1FB4C4">
+            <wp:extent cx="2781246" cy="4295775"/>
+            <wp:effectExtent l="0" t="0" r="635" b="0"/>
+            <wp:docPr id="1" name="Picture 1"/>
             <wp:cNvGraphicFramePr>
               <a:graphicFrameLocks xmlns:a="http://schemas.openxmlformats.org/drawingml/2006/main" noChangeAspect="1"/>
             </wp:cNvGraphicFramePr>
@@ -9891,1083 +9059,13 @@
               <a:graphicData uri="http://schemas.openxmlformats.org/drawingml/2006/picture">
                 <pic:pic xmlns:pic="http://schemas.openxmlformats.org/drawingml/2006/picture">
                   <pic:nvPicPr>
-                    <pic:cNvPr id="7" name="prima_eliminasi.png"/>
-                    <pic:cNvPicPr/>
-                  </pic:nvPicPr>
-                  <pic:blipFill>
-                    <a:blip r:embed="rId23" cstate="print">
-                      <a:extLst>
-                        <a:ext uri="{28A0092B-C50C-407E-A947-70E740481C1C}">
-                          <a14:useLocalDpi xmlns:a14="http://schemas.microsoft.com/office/drawing/2010/main" val="0"/>
-                        </a:ext>
-                      </a:extLst>
-                    </a:blip>
-                    <a:stretch>
-                      <a:fillRect/>
-                    </a:stretch>
-                  </pic:blipFill>
-                  <pic:spPr>
-                    <a:xfrm>
-                      <a:off x="0" y="0"/>
-                      <a:ext cx="2697480" cy="1577975"/>
-                    </a:xfrm>
-                    <a:prstGeom prst="rect">
-                      <a:avLst/>
-                    </a:prstGeom>
-                  </pic:spPr>
-                </pic:pic>
-              </a:graphicData>
-            </a:graphic>
-          </wp:inline>
-        </w:drawing>
-      </w:r>
-    </w:p>
-    <w:p>
-      <w:pPr>
-        <w:pStyle w:val="ListParagraph"/>
-        <w:spacing w:line="276" w:lineRule="auto"/>
-        <w:ind w:left="567" w:firstLine="0"/>
-        <w:jc w:val="center"/>
-        <w:rPr>
-          <w:i/>
-          <w:sz w:val="24"/>
-          <w:szCs w:val="24"/>
-        </w:rPr>
-      </w:pPr>
-      <w:r>
-        <w:rPr>
-          <w:sz w:val="24"/>
-          <w:szCs w:val="24"/>
-        </w:rPr>
-        <w:t xml:space="preserve">Gambar </w:t>
-      </w:r>
-      <w:r>
-        <w:rPr>
-          <w:sz w:val="24"/>
-          <w:szCs w:val="24"/>
-        </w:rPr>
-        <w:t>6</w:t>
-      </w:r>
-      <w:r>
-        <w:rPr>
-          <w:sz w:val="24"/>
-          <w:szCs w:val="24"/>
-        </w:rPr>
-        <w:t xml:space="preserve">. Potongan Kode </w:t>
-      </w:r>
-      <w:r>
-        <w:rPr>
-          <w:i/>
-          <w:sz w:val="24"/>
-          <w:szCs w:val="24"/>
-        </w:rPr>
-        <w:t>Kotlin</w:t>
-      </w:r>
-      <w:r>
-        <w:rPr>
-          <w:sz w:val="24"/>
-          <w:szCs w:val="24"/>
-        </w:rPr>
-        <w:t xml:space="preserve"> </w:t>
-      </w:r>
-      <w:r>
-        <w:rPr>
-          <w:sz w:val="24"/>
-          <w:szCs w:val="24"/>
-        </w:rPr>
-        <w:t xml:space="preserve">Membangkitkan Bilangan Prima dengan </w:t>
-      </w:r>
-      <w:r>
-        <w:rPr>
-          <w:i/>
-          <w:sz w:val="24"/>
-          <w:szCs w:val="24"/>
-        </w:rPr>
-        <w:t>Naive Solution</w:t>
-      </w:r>
-    </w:p>
-    <w:p>
-      <w:pPr>
-        <w:spacing w:line="276" w:lineRule="auto"/>
-        <w:ind w:firstLine="0"/>
-        <w:rPr>
-          <w:i/>
-          <w:sz w:val="24"/>
-          <w:szCs w:val="24"/>
-        </w:rPr>
-      </w:pPr>
-    </w:p>
-    <w:p>
-      <w:pPr>
-        <w:tabs>
-          <w:tab w:val="left" w:pos="720"/>
-          <w:tab w:val="left" w:pos="6015"/>
-          <w:tab w:val="left" w:pos="7200"/>
-        </w:tabs>
-        <w:spacing w:line="276" w:lineRule="auto"/>
-        <w:ind w:firstLine="0"/>
-        <w:rPr>
-          <w:color w:val="000000" w:themeColor="text1"/>
-          <w:sz w:val="24"/>
-          <w:szCs w:val="24"/>
-        </w:rPr>
-      </w:pPr>
-      <w:r>
-        <w:rPr>
-          <w:color w:val="000000" w:themeColor="text1"/>
-          <w:sz w:val="24"/>
-          <w:szCs w:val="24"/>
-        </w:rPr>
-        <w:t>Kemudian dari hasilnya adalah benar sebuah bilangan prima yang setiap nilai</w:t>
-      </w:r>
-      <w:r>
-        <w:rPr>
-          <w:color w:val="000000" w:themeColor="text1"/>
-          <w:sz w:val="24"/>
-          <w:szCs w:val="24"/>
-        </w:rPr>
-        <w:t>nya</w:t>
-      </w:r>
-      <w:r>
-        <w:rPr>
-          <w:color w:val="000000" w:themeColor="text1"/>
-          <w:sz w:val="24"/>
-          <w:szCs w:val="24"/>
-        </w:rPr>
-        <w:t xml:space="preserve"> adalah </w:t>
-      </w:r>
-      <w:r>
-        <w:rPr>
-          <w:i/>
-          <w:color w:val="000000" w:themeColor="text1"/>
-          <w:sz w:val="24"/>
-          <w:szCs w:val="24"/>
-        </w:rPr>
-        <w:t>true</w:t>
-      </w:r>
-      <w:r>
-        <w:rPr>
-          <w:color w:val="000000" w:themeColor="text1"/>
-          <w:sz w:val="24"/>
-          <w:szCs w:val="24"/>
-        </w:rPr>
-        <w:t>.</w:t>
-      </w:r>
-    </w:p>
-    <w:p>
-      <w:pPr>
-        <w:tabs>
-          <w:tab w:val="left" w:pos="720"/>
-          <w:tab w:val="left" w:pos="6015"/>
-          <w:tab w:val="left" w:pos="7200"/>
-        </w:tabs>
-        <w:spacing w:line="276" w:lineRule="auto"/>
-        <w:ind w:firstLine="0"/>
-        <w:rPr>
-          <w:color w:val="000000" w:themeColor="text1"/>
-          <w:sz w:val="24"/>
-          <w:szCs w:val="24"/>
-        </w:rPr>
-      </w:pPr>
-    </w:p>
-    <w:p>
-      <w:pPr>
-        <w:tabs>
-          <w:tab w:val="left" w:pos="720"/>
-          <w:tab w:val="left" w:pos="6015"/>
-          <w:tab w:val="left" w:pos="7200"/>
-        </w:tabs>
-        <w:spacing w:line="276" w:lineRule="auto"/>
-        <w:ind w:firstLine="0"/>
-        <w:rPr>
-          <w:color w:val="000000" w:themeColor="text1"/>
-          <w:sz w:val="24"/>
-          <w:szCs w:val="24"/>
-        </w:rPr>
-      </w:pPr>
-      <w:r>
-        <w:rPr>
-          <w:color w:val="000000" w:themeColor="text1"/>
-          <w:sz w:val="24"/>
-          <w:szCs w:val="24"/>
-        </w:rPr>
-        <w:t>B</w:t>
-      </w:r>
-      <w:r>
-        <w:rPr>
-          <w:color w:val="000000" w:themeColor="text1"/>
-          <w:sz w:val="24"/>
-          <w:szCs w:val="24"/>
-        </w:rPr>
-        <w:t>erdasarkan</w:t>
-      </w:r>
-      <w:r>
-        <w:rPr>
-          <w:color w:val="000000" w:themeColor="text1"/>
-          <w:sz w:val="24"/>
-          <w:szCs w:val="24"/>
-        </w:rPr>
-        <w:t xml:space="preserve"> hasil</w:t>
-      </w:r>
-      <w:r>
-        <w:rPr>
-          <w:color w:val="000000" w:themeColor="text1"/>
-          <w:sz w:val="24"/>
-          <w:szCs w:val="24"/>
-        </w:rPr>
-        <w:t xml:space="preserve"> </w:t>
-      </w:r>
-      <w:r>
-        <w:rPr>
-          <w:color w:val="000000" w:themeColor="text1"/>
-          <w:sz w:val="24"/>
-          <w:szCs w:val="24"/>
-        </w:rPr>
-        <w:t>Tahapan Penentuan Konstanta P dan Q Berdasarkan Informasi Peranti</w:t>
-      </w:r>
-      <w:r>
-        <w:rPr>
-          <w:color w:val="000000" w:themeColor="text1"/>
-          <w:sz w:val="24"/>
-          <w:szCs w:val="24"/>
-        </w:rPr>
-        <w:t>.</w:t>
-      </w:r>
-      <w:r>
-        <w:rPr>
-          <w:color w:val="000000" w:themeColor="text1"/>
-          <w:sz w:val="24"/>
-          <w:szCs w:val="24"/>
-        </w:rPr>
-        <w:t xml:space="preserve"> </w:t>
-      </w:r>
-      <w:r>
-        <w:rPr>
-          <w:color w:val="000000" w:themeColor="text1"/>
-          <w:sz w:val="24"/>
-          <w:szCs w:val="24"/>
-        </w:rPr>
-        <w:t>P</w:t>
-      </w:r>
-      <w:r>
-        <w:rPr>
-          <w:color w:val="000000" w:themeColor="text1"/>
-          <w:sz w:val="24"/>
-          <w:szCs w:val="24"/>
-        </w:rPr>
-        <w:t xml:space="preserve">enerapan </w:t>
-      </w:r>
-      <w:r>
-        <w:rPr>
-          <w:i/>
-          <w:color w:val="000000" w:themeColor="text1"/>
-          <w:sz w:val="24"/>
-          <w:szCs w:val="24"/>
-        </w:rPr>
-        <w:t>exception handling</w:t>
-      </w:r>
-      <w:r>
-        <w:rPr>
-          <w:color w:val="000000" w:themeColor="text1"/>
-          <w:sz w:val="24"/>
-          <w:szCs w:val="24"/>
-        </w:rPr>
-        <w:t xml:space="preserve"> berhasil tidak menangkap pengecualian dalam konsep penentuannya</w:t>
-      </w:r>
-      <w:r>
-        <w:rPr>
-          <w:sz w:val="24"/>
-          <w:szCs w:val="24"/>
-        </w:rPr>
-        <w:t>, maupun pengecualian secara menyeluruh.</w:t>
-      </w:r>
-    </w:p>
-    <w:p>
-      <w:pPr>
-        <w:tabs>
-          <w:tab w:val="left" w:pos="720"/>
-          <w:tab w:val="left" w:pos="6015"/>
-          <w:tab w:val="left" w:pos="7200"/>
-        </w:tabs>
-        <w:spacing w:line="276" w:lineRule="auto"/>
-        <w:ind w:firstLine="0"/>
-        <w:rPr>
-          <w:sz w:val="24"/>
-          <w:szCs w:val="24"/>
-        </w:rPr>
-      </w:pPr>
-    </w:p>
-    <w:p>
-      <w:pPr>
-        <w:tabs>
-          <w:tab w:val="left" w:pos="720"/>
-          <w:tab w:val="left" w:pos="6015"/>
-          <w:tab w:val="left" w:pos="7200"/>
-        </w:tabs>
-        <w:spacing w:line="276" w:lineRule="auto"/>
-        <w:ind w:firstLine="0"/>
-        <w:rPr>
-          <w:color w:val="000000" w:themeColor="text1"/>
-          <w:sz w:val="24"/>
-          <w:szCs w:val="24"/>
-        </w:rPr>
-      </w:pPr>
-      <w:r>
-        <w:rPr>
-          <w:noProof/>
-          <w:color w:val="000000" w:themeColor="text1"/>
-          <w:sz w:val="24"/>
-          <w:szCs w:val="24"/>
-        </w:rPr>
-        <w:drawing>
-          <wp:inline distT="0" distB="0" distL="0" distR="0" wp14:anchorId="001B3ADA" wp14:editId="4C64581E">
-            <wp:extent cx="2697480" cy="1170940"/>
-            <wp:effectExtent l="0" t="0" r="7620" b="0"/>
-            <wp:docPr id="17" name="Picture 17"/>
-            <wp:cNvGraphicFramePr>
-              <a:graphicFrameLocks xmlns:a="http://schemas.openxmlformats.org/drawingml/2006/main" noChangeAspect="1"/>
-            </wp:cNvGraphicFramePr>
-            <a:graphic xmlns:a="http://schemas.openxmlformats.org/drawingml/2006/main">
-              <a:graphicData uri="http://schemas.openxmlformats.org/drawingml/2006/picture">
-                <pic:pic xmlns:pic="http://schemas.openxmlformats.org/drawingml/2006/picture">
-                  <pic:nvPicPr>
-                    <pic:cNvPr id="17" name="try and catch.png"/>
-                    <pic:cNvPicPr/>
-                  </pic:nvPicPr>
-                  <pic:blipFill>
-                    <a:blip r:embed="rId24" cstate="print">
-                      <a:extLst>
-                        <a:ext uri="{28A0092B-C50C-407E-A947-70E740481C1C}">
-                          <a14:useLocalDpi xmlns:a14="http://schemas.microsoft.com/office/drawing/2010/main" val="0"/>
-                        </a:ext>
-                      </a:extLst>
-                    </a:blip>
-                    <a:stretch>
-                      <a:fillRect/>
-                    </a:stretch>
-                  </pic:blipFill>
-                  <pic:spPr>
-                    <a:xfrm>
-                      <a:off x="0" y="0"/>
-                      <a:ext cx="2697480" cy="1170940"/>
-                    </a:xfrm>
-                    <a:prstGeom prst="rect">
-                      <a:avLst/>
-                    </a:prstGeom>
-                  </pic:spPr>
-                </pic:pic>
-              </a:graphicData>
-            </a:graphic>
-          </wp:inline>
-        </w:drawing>
-      </w:r>
-    </w:p>
-    <w:p>
-      <w:pPr>
-        <w:tabs>
-          <w:tab w:val="left" w:pos="720"/>
-          <w:tab w:val="left" w:pos="6015"/>
-          <w:tab w:val="left" w:pos="7200"/>
-        </w:tabs>
-        <w:spacing w:line="276" w:lineRule="auto"/>
-        <w:ind w:firstLine="0"/>
-        <w:jc w:val="center"/>
-        <w:rPr>
-          <w:color w:val="000000" w:themeColor="text1"/>
-          <w:sz w:val="24"/>
-          <w:szCs w:val="24"/>
-        </w:rPr>
-      </w:pPr>
-      <w:r>
-        <w:rPr>
-          <w:color w:val="000000" w:themeColor="text1"/>
-          <w:sz w:val="24"/>
-          <w:szCs w:val="24"/>
-        </w:rPr>
-        <w:t xml:space="preserve">Gambar 7 Potongan Kode </w:t>
-      </w:r>
-      <w:r>
-        <w:rPr>
-          <w:i/>
-          <w:color w:val="000000" w:themeColor="text1"/>
-          <w:sz w:val="24"/>
-          <w:szCs w:val="24"/>
-        </w:rPr>
-        <w:t>Kotlin</w:t>
-      </w:r>
-      <w:r>
-        <w:rPr>
-          <w:color w:val="000000" w:themeColor="text1"/>
-          <w:sz w:val="24"/>
-          <w:szCs w:val="24"/>
-        </w:rPr>
-        <w:t xml:space="preserve"> Pengecualian Proses</w:t>
-      </w:r>
-    </w:p>
-    <w:p>
-      <w:pPr>
-        <w:pStyle w:val="ListParagraph"/>
-        <w:tabs>
-          <w:tab w:val="left" w:pos="567"/>
-          <w:tab w:val="left" w:pos="6015"/>
-          <w:tab w:val="left" w:pos="7200"/>
-        </w:tabs>
-        <w:spacing w:line="276" w:lineRule="auto"/>
-        <w:ind w:left="567" w:firstLine="0"/>
-        <w:rPr>
-          <w:color w:val="FF0000"/>
-          <w:sz w:val="24"/>
-          <w:szCs w:val="24"/>
-        </w:rPr>
-        <w:sectPr>
-          <w:headerReference w:type="default" r:id="rId25"/>
-          <w:footerReference w:type="default" r:id="rId26"/>
-          <w:type w:val="continuous"/>
-          <w:pgSz w:w="11906" w:h="16838"/>
-          <w:pgMar w:top="1569" w:right="1271" w:bottom="1247" w:left="1418" w:header="0" w:footer="508" w:gutter="0"/>
-          <w:cols w:num="2" w:space="720" w:equalWidth="0">
-            <w:col w:w="4534" w:space="284"/>
-            <w:col w:w="4399" w:space="0"/>
-          </w:cols>
-        </w:sectPr>
-      </w:pPr>
-    </w:p>
-    <w:p>
-      <w:pPr>
-        <w:tabs>
-          <w:tab w:val="left" w:pos="7740"/>
-        </w:tabs>
-        <w:spacing w:line="276" w:lineRule="auto"/>
-        <w:ind w:right="-979" w:firstLine="0"/>
-        <w:jc w:val="left"/>
-        <w:rPr>
-          <w:color w:val="000000" w:themeColor="text1"/>
-          <w:sz w:val="24"/>
-          <w:szCs w:val="24"/>
-        </w:rPr>
-      </w:pPr>
-      <w:r>
-        <w:rPr>
-          <w:b/>
-          <w:i/>
-          <w:iCs/>
-          <w:color w:val="000000" w:themeColor="text1"/>
-          <w:sz w:val="24"/>
-          <w:szCs w:val="24"/>
-        </w:rPr>
-        <w:t>Analisa Hasil</w:t>
-      </w:r>
-    </w:p>
-    <w:p>
-      <w:pPr>
-        <w:spacing w:line="276" w:lineRule="auto"/>
-        <w:ind w:firstLine="0"/>
-        <w:contextualSpacing/>
-        <w:rPr>
-          <w:color w:val="000000" w:themeColor="text1"/>
-          <w:sz w:val="24"/>
-        </w:rPr>
-      </w:pPr>
-      <w:r>
-        <w:rPr>
-          <w:color w:val="000000" w:themeColor="text1"/>
-          <w:sz w:val="24"/>
-        </w:rPr>
-        <w:t xml:space="preserve">Hasil </w:t>
-      </w:r>
-      <w:r>
-        <w:rPr>
-          <w:i/>
-          <w:color w:val="000000" w:themeColor="text1"/>
-          <w:sz w:val="24"/>
-        </w:rPr>
-        <w:t>p</w:t>
-      </w:r>
-      <w:r>
-        <w:rPr>
-          <w:color w:val="000000" w:themeColor="text1"/>
-          <w:sz w:val="24"/>
-        </w:rPr>
-        <w:t xml:space="preserve"> dan </w:t>
-      </w:r>
-      <w:r>
-        <w:rPr>
-          <w:i/>
-          <w:color w:val="000000" w:themeColor="text1"/>
-          <w:sz w:val="24"/>
-        </w:rPr>
-        <w:t>q</w:t>
-      </w:r>
-      <w:r>
-        <w:rPr>
-          <w:color w:val="000000" w:themeColor="text1"/>
-          <w:sz w:val="24"/>
-        </w:rPr>
-        <w:t xml:space="preserve"> yang dibangkitkan berdasarkan informasi peranti waku jam, menit dan detik merupakan bilangan prima yang rata-rata menghasilkan panjang </w:t>
-      </w:r>
-      <w:r>
-        <w:rPr>
-          <w:i/>
-          <w:color w:val="000000" w:themeColor="text1"/>
-          <w:sz w:val="24"/>
-        </w:rPr>
-        <w:t>p</w:t>
-      </w:r>
-      <w:r>
-        <w:rPr>
-          <w:color w:val="000000" w:themeColor="text1"/>
-          <w:sz w:val="24"/>
-        </w:rPr>
-        <w:t xml:space="preserve"> dan </w:t>
-      </w:r>
-      <w:r>
-        <w:rPr>
-          <w:i/>
-          <w:color w:val="000000" w:themeColor="text1"/>
-          <w:sz w:val="24"/>
-        </w:rPr>
-        <w:t>q</w:t>
-      </w:r>
-      <w:r>
-        <w:rPr>
-          <w:color w:val="000000" w:themeColor="text1"/>
-          <w:sz w:val="24"/>
-        </w:rPr>
-        <w:t xml:space="preserve"> sebanyak 7 </w:t>
-      </w:r>
-      <w:r>
-        <w:rPr>
-          <w:i/>
-          <w:color w:val="000000" w:themeColor="text1"/>
-          <w:sz w:val="24"/>
-        </w:rPr>
-        <w:t>bit</w:t>
-      </w:r>
-      <w:r>
-        <w:rPr>
-          <w:color w:val="000000" w:themeColor="text1"/>
-          <w:sz w:val="24"/>
-        </w:rPr>
-        <w:t xml:space="preserve"> sampai 14 </w:t>
-      </w:r>
-      <w:r>
-        <w:rPr>
-          <w:i/>
-          <w:color w:val="000000" w:themeColor="text1"/>
-          <w:sz w:val="24"/>
-        </w:rPr>
-        <w:t>bit</w:t>
-      </w:r>
-      <w:r>
-        <w:rPr>
-          <w:color w:val="000000" w:themeColor="text1"/>
-          <w:sz w:val="24"/>
-        </w:rPr>
-        <w:t xml:space="preserve"> selama uji pembangkitan sebanyak 12 kali dalam tempo waktu setiap 5 menit dalam 1 jam dan benar </w:t>
-      </w:r>
-      <w:r>
-        <w:rPr>
-          <w:i/>
-          <w:color w:val="000000" w:themeColor="text1"/>
-          <w:sz w:val="24"/>
-        </w:rPr>
-        <w:t>p</w:t>
-      </w:r>
-      <w:r>
-        <w:rPr>
-          <w:color w:val="000000" w:themeColor="text1"/>
-          <w:sz w:val="24"/>
-        </w:rPr>
-        <w:t xml:space="preserve"> dan </w:t>
-      </w:r>
-      <w:r>
-        <w:rPr>
-          <w:i/>
-          <w:color w:val="000000" w:themeColor="text1"/>
-          <w:sz w:val="24"/>
-        </w:rPr>
-        <w:t>q</w:t>
-      </w:r>
-      <w:r>
-        <w:rPr>
-          <w:color w:val="000000" w:themeColor="text1"/>
-          <w:sz w:val="24"/>
-        </w:rPr>
-        <w:t xml:space="preserve"> adalah  bagian dari bilangan prima berdasarkan uji primalitas sederhana dengan </w:t>
-      </w:r>
-      <w:r>
-        <w:rPr>
-          <w:i/>
-          <w:color w:val="000000" w:themeColor="text1"/>
-          <w:sz w:val="24"/>
-        </w:rPr>
-        <w:t>naive solution</w:t>
-      </w:r>
-      <w:r>
-        <w:rPr>
-          <w:color w:val="000000" w:themeColor="text1"/>
-          <w:sz w:val="24"/>
-        </w:rPr>
-        <w:t xml:space="preserve"> yang diperlihatkan pada Gambar </w:t>
-      </w:r>
-      <w:r>
-        <w:rPr>
-          <w:color w:val="000000" w:themeColor="text1"/>
-          <w:sz w:val="24"/>
-        </w:rPr>
-        <w:t>9</w:t>
-      </w:r>
-      <w:r>
-        <w:rPr>
-          <w:color w:val="000000" w:themeColor="text1"/>
-          <w:sz w:val="24"/>
-        </w:rPr>
-        <w:t xml:space="preserve"> yang tidak jauh berbeda dengan Gambar 6</w:t>
-      </w:r>
-      <w:r>
-        <w:rPr>
-          <w:color w:val="000000" w:themeColor="text1"/>
-          <w:sz w:val="24"/>
-        </w:rPr>
-        <w:t>.</w:t>
-      </w:r>
-    </w:p>
-    <w:p>
-      <w:pPr>
-        <w:spacing w:line="276" w:lineRule="auto"/>
-        <w:ind w:firstLine="0"/>
-        <w:contextualSpacing/>
-        <w:rPr>
-          <w:color w:val="000000" w:themeColor="text1"/>
-          <w:sz w:val="24"/>
-        </w:rPr>
-      </w:pPr>
-    </w:p>
-    <w:p>
-      <w:pPr>
-        <w:spacing w:line="276" w:lineRule="auto"/>
-        <w:ind w:firstLine="0"/>
-        <w:contextualSpacing/>
-        <w:jc w:val="center"/>
-        <w:rPr>
-          <w:color w:val="000000" w:themeColor="text1"/>
-          <w:sz w:val="24"/>
-        </w:rPr>
-      </w:pPr>
-      <w:r>
-        <w:rPr>
-          <w:noProof/>
-          <w:color w:val="000000" w:themeColor="text1"/>
-          <w:sz w:val="24"/>
-        </w:rPr>
-        <w:drawing>
-          <wp:inline distT="0" distB="0" distL="0" distR="0" wp14:anchorId="09D29867" wp14:editId="1E964A5D">
-            <wp:extent cx="1764665" cy="1661822"/>
-            <wp:effectExtent l="0" t="0" r="6985" b="0"/>
-            <wp:docPr id="18" name="Picture 18"/>
-            <wp:cNvGraphicFramePr>
-              <a:graphicFrameLocks xmlns:a="http://schemas.openxmlformats.org/drawingml/2006/main" noChangeAspect="1"/>
-            </wp:cNvGraphicFramePr>
-            <a:graphic xmlns:a="http://schemas.openxmlformats.org/drawingml/2006/main">
-              <a:graphicData uri="http://schemas.openxmlformats.org/drawingml/2006/picture">
-                <pic:pic xmlns:pic="http://schemas.openxmlformats.org/drawingml/2006/picture">
-                  <pic:nvPicPr>
-                    <pic:cNvPr id="18" name="isPrime.png"/>
-                    <pic:cNvPicPr/>
-                  </pic:nvPicPr>
-                  <pic:blipFill>
-                    <a:blip r:embed="rId27" cstate="print">
-                      <a:extLst>
-                        <a:ext uri="{28A0092B-C50C-407E-A947-70E740481C1C}">
-                          <a14:useLocalDpi xmlns:a14="http://schemas.microsoft.com/office/drawing/2010/main" val="0"/>
-                        </a:ext>
-                      </a:extLst>
-                    </a:blip>
-                    <a:stretch>
-                      <a:fillRect/>
-                    </a:stretch>
-                  </pic:blipFill>
-                  <pic:spPr>
-                    <a:xfrm>
-                      <a:off x="0" y="0"/>
-                      <a:ext cx="1770824" cy="1667622"/>
-                    </a:xfrm>
-                    <a:prstGeom prst="rect">
-                      <a:avLst/>
-                    </a:prstGeom>
-                  </pic:spPr>
-                </pic:pic>
-              </a:graphicData>
-            </a:graphic>
-          </wp:inline>
-        </w:drawing>
-      </w:r>
-    </w:p>
-    <w:p>
-      <w:pPr>
-        <w:spacing w:line="276" w:lineRule="auto"/>
-        <w:ind w:firstLine="0"/>
-        <w:contextualSpacing/>
-        <w:jc w:val="center"/>
-        <w:rPr>
-          <w:i/>
-          <w:sz w:val="24"/>
-          <w:szCs w:val="24"/>
-        </w:rPr>
-      </w:pPr>
-      <w:r>
-        <w:rPr>
-          <w:color w:val="000000" w:themeColor="text1"/>
-          <w:sz w:val="24"/>
-        </w:rPr>
-        <w:t xml:space="preserve">Gambar </w:t>
-      </w:r>
-      <w:r>
-        <w:rPr>
-          <w:color w:val="000000" w:themeColor="text1"/>
-          <w:sz w:val="24"/>
-        </w:rPr>
-        <w:t>9</w:t>
-      </w:r>
-      <w:r>
-        <w:rPr>
-          <w:sz w:val="24"/>
-          <w:szCs w:val="24"/>
-        </w:rPr>
-        <w:t xml:space="preserve">. Potongan Kode </w:t>
-      </w:r>
-      <w:r>
-        <w:rPr>
-          <w:i/>
-          <w:sz w:val="24"/>
-          <w:szCs w:val="24"/>
-        </w:rPr>
-        <w:t>Kotlin</w:t>
-      </w:r>
-      <w:r>
-        <w:rPr>
-          <w:sz w:val="24"/>
-          <w:szCs w:val="24"/>
-        </w:rPr>
-        <w:t xml:space="preserve"> Cek Prima </w:t>
-      </w:r>
-      <w:r>
-        <w:rPr>
-          <w:i/>
-          <w:sz w:val="24"/>
-          <w:szCs w:val="24"/>
-        </w:rPr>
-        <w:t>Naive Solution</w:t>
-      </w:r>
-    </w:p>
-    <w:p>
-      <w:pPr>
-        <w:spacing w:line="276" w:lineRule="auto"/>
-        <w:ind w:firstLine="0"/>
-        <w:contextualSpacing/>
-        <w:jc w:val="center"/>
-        <w:rPr>
-          <w:color w:val="000000" w:themeColor="text1"/>
-          <w:sz w:val="24"/>
-        </w:rPr>
-      </w:pPr>
-    </w:p>
-    <w:p>
-      <w:pPr>
-        <w:spacing w:line="276" w:lineRule="auto"/>
-        <w:ind w:firstLine="0"/>
-        <w:contextualSpacing/>
-        <w:rPr>
-          <w:color w:val="000000" w:themeColor="text1"/>
-          <w:sz w:val="24"/>
-        </w:rPr>
-      </w:pPr>
-      <w:r>
-        <w:rPr>
-          <w:color w:val="000000" w:themeColor="text1"/>
-          <w:sz w:val="24"/>
-        </w:rPr>
-        <w:t>Hasil kombinasi informasi peranti waktu jam, menit dan detik, memberika</w:t>
-      </w:r>
-      <w:r>
-        <w:rPr>
-          <w:color w:val="000000" w:themeColor="text1"/>
-          <w:sz w:val="24"/>
-        </w:rPr>
-        <w:t>n</w:t>
-      </w:r>
-      <w:r>
-        <w:rPr>
-          <w:color w:val="000000" w:themeColor="text1"/>
-          <w:sz w:val="24"/>
-        </w:rPr>
-        <w:t xml:space="preserve"> pola sedemikian rupa terhadap hasil </w:t>
-      </w:r>
-      <w:r>
-        <w:rPr>
-          <w:i/>
-          <w:color w:val="000000" w:themeColor="text1"/>
-          <w:sz w:val="24"/>
-        </w:rPr>
-        <w:t>p</w:t>
-      </w:r>
-      <w:r>
-        <w:rPr>
-          <w:color w:val="000000" w:themeColor="text1"/>
-          <w:sz w:val="24"/>
-        </w:rPr>
-        <w:t xml:space="preserve"> dan </w:t>
-      </w:r>
-      <w:r>
-        <w:rPr>
-          <w:i/>
-          <w:color w:val="000000" w:themeColor="text1"/>
-          <w:sz w:val="24"/>
-        </w:rPr>
-        <w:t>q</w:t>
-      </w:r>
-      <w:r>
-        <w:rPr>
-          <w:color w:val="000000" w:themeColor="text1"/>
-          <w:sz w:val="24"/>
-        </w:rPr>
-        <w:t xml:space="preserve">, dengan bantuan informasi berupa nilai yang digunakan sebagai posisi atau </w:t>
-      </w:r>
-      <w:r>
-        <w:rPr>
-          <w:i/>
-          <w:color w:val="000000" w:themeColor="text1"/>
-          <w:sz w:val="24"/>
-        </w:rPr>
-        <w:t>index</w:t>
-      </w:r>
-      <w:r>
-        <w:rPr>
-          <w:i/>
-          <w:color w:val="000000" w:themeColor="text1"/>
-          <w:sz w:val="24"/>
-        </w:rPr>
-        <w:t xml:space="preserve"> </w:t>
-      </w:r>
-      <w:r>
-        <w:rPr>
-          <w:color w:val="000000" w:themeColor="text1"/>
-          <w:sz w:val="24"/>
-        </w:rPr>
-        <w:t xml:space="preserve">dan telah dibuktikan penentuan dalam ketentuan </w:t>
-      </w:r>
-      <w:r>
-        <w:rPr>
-          <w:i/>
-          <w:color w:val="000000" w:themeColor="text1"/>
-          <w:sz w:val="24"/>
-        </w:rPr>
-        <w:t>p</w:t>
-      </w:r>
-      <w:r>
-        <w:rPr>
-          <w:color w:val="000000" w:themeColor="text1"/>
-          <w:sz w:val="24"/>
-        </w:rPr>
-        <w:t xml:space="preserve"> dan </w:t>
-      </w:r>
-      <w:r>
-        <w:rPr>
-          <w:i/>
-          <w:color w:val="000000" w:themeColor="text1"/>
-          <w:sz w:val="24"/>
-        </w:rPr>
-        <w:t>q</w:t>
-      </w:r>
-      <w:r>
-        <w:rPr>
-          <w:i/>
-          <w:color w:val="000000" w:themeColor="text1"/>
-          <w:sz w:val="24"/>
-        </w:rPr>
-        <w:t xml:space="preserve"> </w:t>
-      </w:r>
-      <w:r>
-        <w:rPr>
-          <w:color w:val="000000" w:themeColor="text1"/>
-          <w:sz w:val="24"/>
-        </w:rPr>
-        <w:t xml:space="preserve">dengan </w:t>
-      </w:r>
-      <w:r>
-        <w:rPr>
-          <w:i/>
-          <w:color w:val="000000" w:themeColor="text1"/>
-          <w:sz w:val="24"/>
-        </w:rPr>
-        <w:t>monitoring</w:t>
-      </w:r>
-      <w:r>
-        <w:rPr>
-          <w:color w:val="000000" w:themeColor="text1"/>
-          <w:sz w:val="24"/>
-        </w:rPr>
-        <w:t xml:space="preserve"> </w:t>
-      </w:r>
-      <w:r>
-        <w:rPr>
-          <w:i/>
-          <w:color w:val="000000" w:themeColor="text1"/>
-          <w:sz w:val="24"/>
-        </w:rPr>
-        <w:t>Exception Handling</w:t>
-      </w:r>
-      <w:r>
-        <w:rPr>
-          <w:i/>
-          <w:color w:val="000000" w:themeColor="text1"/>
-          <w:sz w:val="24"/>
-        </w:rPr>
-        <w:t xml:space="preserve"> </w:t>
-      </w:r>
-      <w:r>
-        <w:rPr>
-          <w:color w:val="000000" w:themeColor="text1"/>
-          <w:sz w:val="24"/>
-        </w:rPr>
-        <w:t>yang diperlihatkan pada Gambar 7</w:t>
-      </w:r>
-      <w:r>
-        <w:rPr>
-          <w:color w:val="000000" w:themeColor="text1"/>
-          <w:sz w:val="24"/>
-        </w:rPr>
-        <w:t>, rumusnya telah berfungsi untuk setiap bilangan yang dibangkitkan atau ditentukan</w:t>
-      </w:r>
-      <w:r>
-        <w:rPr>
-          <w:color w:val="000000" w:themeColor="text1"/>
-          <w:sz w:val="24"/>
-        </w:rPr>
-        <w:t>.</w:t>
-      </w:r>
-    </w:p>
-    <w:p>
-      <w:pPr>
-        <w:spacing w:line="276" w:lineRule="auto"/>
-        <w:ind w:firstLine="0"/>
-        <w:contextualSpacing/>
-        <w:rPr>
-          <w:color w:val="000000" w:themeColor="text1"/>
-          <w:sz w:val="24"/>
-        </w:rPr>
-      </w:pPr>
-    </w:p>
-    <w:p>
-      <w:pPr>
-        <w:spacing w:line="276" w:lineRule="auto"/>
-        <w:ind w:firstLine="0"/>
-        <w:contextualSpacing/>
-        <w:rPr>
-          <w:color w:val="FF0000"/>
-          <w:sz w:val="24"/>
-        </w:rPr>
-      </w:pPr>
-      <w:r>
-        <w:rPr>
-          <w:color w:val="FF0000"/>
-          <w:sz w:val="24"/>
-        </w:rPr>
-        <w:t>U</w:t>
-      </w:r>
-      <w:r>
-        <w:rPr>
-          <w:color w:val="FF0000"/>
-          <w:sz w:val="24"/>
-        </w:rPr>
-        <w:t>jianalisis</w:t>
-      </w:r>
-      <w:r>
-        <w:rPr>
-          <w:color w:val="FF0000"/>
-          <w:sz w:val="24"/>
-        </w:rPr>
-        <w:t xml:space="preserve"> Seluruh P dan Q Rentang 5 Menit</w:t>
-      </w:r>
-      <w:r>
-        <w:rPr>
-          <w:color w:val="FF0000"/>
-          <w:sz w:val="24"/>
-        </w:rPr>
-        <w:t xml:space="preserve"> Zona Awal(ZA) Zona Lain(ZL) Zona Index(Zi)</w:t>
-      </w:r>
-    </w:p>
-    <w:p>
-      <w:pPr>
-        <w:spacing w:line="276" w:lineRule="auto"/>
-        <w:ind w:firstLine="0"/>
-        <w:contextualSpacing/>
-        <w:jc w:val="center"/>
-        <w:rPr>
-          <w:color w:val="FF0000"/>
-          <w:sz w:val="24"/>
-        </w:rPr>
-      </w:pPr>
-      <w:r>
-        <w:rPr>
-          <w:color w:val="FF0000"/>
-          <w:sz w:val="24"/>
-        </w:rPr>
-        <w:t>Tabel 4 Hasil Pembangkitan P dan Q</w:t>
-      </w:r>
-    </w:p>
-    <w:p>
-      <w:pPr>
-        <w:spacing w:line="276" w:lineRule="auto"/>
-        <w:ind w:firstLine="0"/>
-        <w:contextualSpacing/>
-        <w:jc w:val="center"/>
-        <w:rPr>
-          <w:color w:val="FF0000"/>
-          <w:sz w:val="24"/>
-        </w:rPr>
-      </w:pPr>
-      <w:r>
-        <w:rPr>
-          <w:color w:val="FF0000"/>
-          <w:sz w:val="24"/>
-        </w:rPr>
-        <w:t xml:space="preserve">setiap 5 menit </w:t>
-      </w:r>
-    </w:p>
-    <w:p>
-      <w:pPr>
-        <w:spacing w:line="276" w:lineRule="auto"/>
-        <w:ind w:firstLine="0"/>
-        <w:contextualSpacing/>
-        <w:rPr>
-          <w:color w:val="FF0000"/>
-          <w:sz w:val="24"/>
-        </w:rPr>
-      </w:pPr>
-      <w:r>
-        <w:rPr>
-          <w:noProof/>
-        </w:rPr>
-        <w:drawing>
-          <wp:inline distT="0" distB="0" distL="0" distR="0" wp14:anchorId="663F23F4" wp14:editId="0460A311">
-            <wp:extent cx="2742565" cy="479306"/>
-            <wp:effectExtent l="0" t="0" r="635" b="0"/>
-            <wp:docPr id="12" name="Picture 12"/>
-            <wp:cNvGraphicFramePr>
-              <a:graphicFrameLocks xmlns:a="http://schemas.openxmlformats.org/drawingml/2006/main" noChangeAspect="1"/>
-            </wp:cNvGraphicFramePr>
-            <a:graphic xmlns:a="http://schemas.openxmlformats.org/drawingml/2006/main">
-              <a:graphicData uri="http://schemas.openxmlformats.org/drawingml/2006/picture">
-                <pic:pic xmlns:pic="http://schemas.openxmlformats.org/drawingml/2006/picture">
-                  <pic:nvPicPr>
-                    <pic:cNvPr id="0" name="Picture 52"/>
+                    <pic:cNvPr id="0" name="Picture 10"/>
                     <pic:cNvPicPr>
                       <a:picLocks noChangeAspect="1" noChangeArrowheads="1"/>
                     </pic:cNvPicPr>
                   </pic:nvPicPr>
                   <pic:blipFill>
-                    <a:blip r:embed="rId28">
+                    <a:blip r:embed="rId21">
                       <a:extLst>
                         <a:ext uri="{28A0092B-C50C-407E-A947-70E740481C1C}">
                           <a14:useLocalDpi xmlns:a14="http://schemas.microsoft.com/office/drawing/2010/main" val="0"/>
@@ -10982,7 +9080,7 @@
                   <pic:spPr bwMode="auto">
                     <a:xfrm>
                       <a:off x="0" y="0"/>
-                      <a:ext cx="2742565" cy="479306"/>
+                      <a:ext cx="2798995" cy="4323189"/>
                     </a:xfrm>
                     <a:prstGeom prst="rect">
                       <a:avLst/>
@@ -11001,28 +9099,121 @@
     </w:p>
     <w:p>
       <w:pPr>
+        <w:tabs>
+          <w:tab w:val="left" w:pos="720"/>
+          <w:tab w:val="left" w:pos="6015"/>
+          <w:tab w:val="left" w:pos="7200"/>
+        </w:tabs>
         <w:spacing w:line="276" w:lineRule="auto"/>
         <w:ind w:firstLine="0"/>
+        <w:rPr>
+          <w:sz w:val="24"/>
+          <w:szCs w:val="24"/>
+        </w:rPr>
+      </w:pPr>
+    </w:p>
+    <w:p>
+      <w:pPr>
+        <w:tabs>
+          <w:tab w:val="left" w:pos="7740"/>
+        </w:tabs>
+        <w:spacing w:line="276" w:lineRule="auto"/>
+        <w:ind w:right="-979" w:firstLine="0"/>
+        <w:jc w:val="left"/>
+        <w:rPr>
+          <w:color w:val="000000" w:themeColor="text1"/>
+          <w:sz w:val="24"/>
+          <w:szCs w:val="24"/>
+        </w:rPr>
+      </w:pPr>
+      <w:r>
+        <w:rPr>
+          <w:b/>
+          <w:i/>
+          <w:iCs/>
+          <w:color w:val="000000" w:themeColor="text1"/>
+          <w:sz w:val="24"/>
+          <w:szCs w:val="24"/>
+        </w:rPr>
+        <w:t>Analisa Hasil</w:t>
+      </w:r>
+    </w:p>
+    <w:p>
+      <w:pPr>
+        <w:spacing w:line="276" w:lineRule="auto"/>
+        <w:ind w:firstLine="720"/>
         <w:contextualSpacing/>
         <w:rPr>
           <w:color w:val="FF0000"/>
           <w:sz w:val="24"/>
         </w:rPr>
       </w:pPr>
-      <w:hyperlink r:id="rId29" w:history="1">
-        <w:r>
-          <w:rPr>
-            <w:rStyle w:val="Hyperlink"/>
-            <w:sz w:val="24"/>
-          </w:rPr>
-          <w:t>http://jurnal.polgan.ac.id/index.php/sinkron/article/view/75</w:t>
-        </w:r>
-      </w:hyperlink>
+      <w:r>
+        <w:rPr>
+          <w:color w:val="000000" w:themeColor="text1"/>
+          <w:sz w:val="24"/>
+        </w:rPr>
+        <w:t xml:space="preserve">Berdasarkan Tabel 4 pada Hasil Pengujian dan Pembuktian, Hasil </w:t>
+      </w:r>
+      <w:r>
+        <w:rPr>
+          <w:i/>
+          <w:color w:val="000000" w:themeColor="text1"/>
+          <w:sz w:val="24"/>
+        </w:rPr>
+        <w:t>Greatest Common Divisor</w:t>
+      </w:r>
+      <w:r>
+        <w:rPr>
+          <w:color w:val="000000" w:themeColor="text1"/>
+          <w:sz w:val="24"/>
+        </w:rPr>
+        <w:t xml:space="preserve"> </w:t>
+      </w:r>
+      <w:proofErr w:type="gramStart"/>
+      <w:r>
+        <w:rPr>
+          <w:color w:val="000000" w:themeColor="text1"/>
+          <w:sz w:val="24"/>
+        </w:rPr>
+        <w:t>GCD(</w:t>
+      </w:r>
+      <w:proofErr w:type="gramEnd"/>
+      <w:r>
+        <w:rPr>
+          <w:i/>
+          <w:color w:val="000000" w:themeColor="text1"/>
+          <w:sz w:val="24"/>
+        </w:rPr>
+        <w:t>p</w:t>
+      </w:r>
+      <w:r>
+        <w:rPr>
+          <w:color w:val="000000" w:themeColor="text1"/>
+          <w:sz w:val="24"/>
+        </w:rPr>
+        <w:t xml:space="preserve">-1 , </w:t>
+      </w:r>
+      <w:r>
+        <w:rPr>
+          <w:i/>
+          <w:color w:val="000000" w:themeColor="text1"/>
+          <w:sz w:val="24"/>
+        </w:rPr>
+        <w:t>q</w:t>
+      </w:r>
+      <w:r>
+        <w:rPr>
+          <w:color w:val="000000" w:themeColor="text1"/>
+          <w:sz w:val="24"/>
+        </w:rPr>
+        <w:t>-1) rata-rata bernilai 2 dimana berdasarkan pendapat (Muchlis dkk., 2017) bilangan yang prima dan memiliki hasil GCD kecil memiliki faktor dalam proses pemfaktoran memakan waktu lebih lama sehingga pada penelitian ini dengan bilangan prima yang kecil sudah dapat dikategorikan sebagai faktor yang cukup baik dalam menghasilkan kunci p dan q dalam penentuannya yang berdasarkan informasi peranti.</w:t>
+      </w:r>
     </w:p>
     <w:p>
       <w:pPr>
         <w:spacing w:line="276" w:lineRule="auto"/>
-        <w:ind w:firstLine="0"/>
+        <w:ind w:firstLine="720"/>
         <w:contextualSpacing/>
         <w:rPr>
           <w:color w:val="000000" w:themeColor="text1"/>
@@ -11091,7 +9282,23 @@
           <w:color w:val="000000" w:themeColor="text1"/>
           <w:sz w:val="24"/>
         </w:rPr>
-        <w:t xml:space="preserve">membuktikan bahwa bahasa pemrograman </w:t>
+        <w:t xml:space="preserve">membuktikan </w:t>
+      </w:r>
+      <w:proofErr w:type="gramStart"/>
+      <w:r>
+        <w:rPr>
+          <w:color w:val="000000" w:themeColor="text1"/>
+          <w:sz w:val="24"/>
+        </w:rPr>
+        <w:t>bahwa</w:t>
+      </w:r>
+      <w:proofErr w:type="gramEnd"/>
+      <w:r>
+        <w:rPr>
+          <w:color w:val="000000" w:themeColor="text1"/>
+          <w:sz w:val="24"/>
+        </w:rPr>
+        <w:t xml:space="preserve"> bahasa pemrograman </w:t>
       </w:r>
       <w:r>
         <w:rPr>
@@ -11167,32 +9374,33 @@
       <w:pPr>
         <w:spacing w:line="276" w:lineRule="auto"/>
         <w:ind w:firstLine="720"/>
-        <w:contextualSpacing/>
-        <w:rPr>
-          <w:sz w:val="24"/>
-          <w:szCs w:val="24"/>
-        </w:rPr>
-      </w:pPr>
-      <w:r>
-        <w:rPr>
-          <w:sz w:val="24"/>
-          <w:szCs w:val="24"/>
-        </w:rPr>
-        <w:t>Penlitian dan percobaan</w:t>
-      </w:r>
-      <w:r>
-        <w:rPr>
-          <w:sz w:val="24"/>
-          <w:szCs w:val="24"/>
-        </w:rPr>
-        <w:t xml:space="preserve"> terhadap rancangan dan pengujian</w:t>
-      </w:r>
-      <w:r>
-        <w:rPr>
-          <w:sz w:val="24"/>
-          <w:szCs w:val="24"/>
-        </w:rPr>
-        <w:t xml:space="preserve"> yang telah dilakukan menghasilkan kesimpulan sebagai berikut:</w:t>
+        <w:rPr>
+          <w:sz w:val="24"/>
+          <w:szCs w:val="24"/>
+        </w:rPr>
+      </w:pPr>
+      <w:r>
+        <w:rPr>
+          <w:sz w:val="24"/>
+          <w:szCs w:val="24"/>
+        </w:rPr>
+        <w:t xml:space="preserve">Proses mendapatkan waktu (HH:mm:ss dan hh:mm:ss) sekarang yang diterapkan bergantung peranti yang digunakan, ketika peranti memiliki ruang memory pengunaan yang besar, mampu melakukan perhitungan dan proses lebih cepat (berbeda). Sehingga data waktu dan perhitungan mempengaruhi hasil P dan Q lebih efisien dengan tetap melihat hasil GCD (p – </w:t>
+      </w:r>
+      <w:proofErr w:type="gramStart"/>
+      <w:r>
+        <w:rPr>
+          <w:sz w:val="24"/>
+          <w:szCs w:val="24"/>
+        </w:rPr>
+        <w:t>1 ,q</w:t>
+      </w:r>
+      <w:proofErr w:type="gramEnd"/>
+      <w:r>
+        <w:rPr>
+          <w:sz w:val="24"/>
+          <w:szCs w:val="24"/>
+        </w:rPr>
+        <w:t xml:space="preserve"> – 1) tidak terlalu besar dan rentang dua variabel itu sendiri.</w:t>
       </w:r>
     </w:p>
     <w:p>
@@ -11200,58 +9408,16 @@
         <w:spacing w:line="276" w:lineRule="auto"/>
         <w:ind w:firstLine="720"/>
         <w:rPr>
-          <w:color w:val="auto"/>
-          <w:sz w:val="24"/>
-          <w:szCs w:val="24"/>
-        </w:rPr>
-      </w:pPr>
-      <w:r>
-        <w:rPr>
-          <w:sz w:val="24"/>
-          <w:szCs w:val="24"/>
-        </w:rPr>
-        <w:t xml:space="preserve">Proses </w:t>
-      </w:r>
-      <w:r>
-        <w:rPr>
-          <w:color w:val="auto"/>
-          <w:sz w:val="24"/>
-          <w:szCs w:val="24"/>
-        </w:rPr>
-        <w:t xml:space="preserve">mendapatkan waktu ketika terjadi aritmatika </w:t>
-      </w:r>
-      <w:r>
-        <w:rPr>
-          <w:color w:val="auto"/>
-          <w:sz w:val="24"/>
-          <w:szCs w:val="24"/>
-        </w:rPr>
-        <w:t xml:space="preserve">yang diterapkan bergantung peranti yang digunakan, ketika peranti memiliki ruang </w:t>
-      </w:r>
-      <w:r>
-        <w:rPr>
-          <w:i/>
-          <w:color w:val="auto"/>
-          <w:sz w:val="24"/>
-          <w:szCs w:val="24"/>
-        </w:rPr>
-        <w:t>memory</w:t>
-      </w:r>
-      <w:r>
-        <w:rPr>
-          <w:color w:val="auto"/>
-          <w:sz w:val="24"/>
-          <w:szCs w:val="24"/>
-        </w:rPr>
-        <w:t xml:space="preserve"> pengunaan yang besar, </w:t>
-      </w:r>
-      <w:r>
-        <w:rPr>
-          <w:color w:val="auto"/>
-          <w:sz w:val="24"/>
-          <w:szCs w:val="24"/>
-        </w:rPr>
-        <w:t>mempengaruhi data waktu.</w:t>
+          <w:sz w:val="24"/>
+          <w:szCs w:val="24"/>
+        </w:rPr>
+      </w:pPr>
+      <w:r>
+        <w:rPr>
+          <w:sz w:val="24"/>
+          <w:szCs w:val="24"/>
+        </w:rPr>
+        <w:t>Hasil p dan q yang dibangkitkan berukuran 2 bit sampai 14 bit, pola pembangkitan yang diketahui hanya waktu dalam 1 jam yaitu pada jam 16:03:20 GMT+8 sampai dengan 16:58:18 GMT+8.</w:t>
       </w:r>
     </w:p>
     <w:p>
@@ -11259,445 +9425,17 @@
         <w:spacing w:line="276" w:lineRule="auto"/>
         <w:ind w:firstLine="720"/>
         <w:rPr>
-          <w:color w:val="auto"/>
-          <w:sz w:val="24"/>
-          <w:szCs w:val="24"/>
-        </w:rPr>
-      </w:pPr>
-      <w:r>
-        <w:rPr>
-          <w:color w:val="auto"/>
-          <w:sz w:val="24"/>
-          <w:szCs w:val="24"/>
-        </w:rPr>
-        <w:t>P</w:t>
-      </w:r>
-      <w:r>
-        <w:rPr>
-          <w:color w:val="auto"/>
-          <w:sz w:val="24"/>
-          <w:szCs w:val="24"/>
-        </w:rPr>
-        <w:t>erh</w:t>
-      </w:r>
-      <w:r>
-        <w:rPr>
-          <w:color w:val="auto"/>
-          <w:sz w:val="24"/>
-          <w:szCs w:val="24"/>
-        </w:rPr>
-        <w:t>itungan dan proses</w:t>
-      </w:r>
-      <w:r>
-        <w:rPr>
-          <w:color w:val="auto"/>
-          <w:sz w:val="24"/>
-          <w:szCs w:val="24"/>
-        </w:rPr>
-        <w:t xml:space="preserve"> pembangkitan bilangan prima mempengaruhi</w:t>
-      </w:r>
-      <w:r>
-        <w:rPr>
-          <w:color w:val="auto"/>
-          <w:sz w:val="24"/>
-          <w:szCs w:val="24"/>
-        </w:rPr>
-        <w:t xml:space="preserve"> data waktu</w:t>
-      </w:r>
-      <w:r>
-        <w:rPr>
-          <w:color w:val="auto"/>
-          <w:sz w:val="24"/>
-          <w:szCs w:val="24"/>
-        </w:rPr>
-        <w:t xml:space="preserve"> yang didapat</w:t>
-      </w:r>
-      <w:r>
-        <w:rPr>
-          <w:color w:val="auto"/>
-          <w:sz w:val="24"/>
-          <w:szCs w:val="24"/>
-        </w:rPr>
-        <w:t xml:space="preserve"> dan perhitungan </w:t>
-      </w:r>
-      <w:r>
-        <w:rPr>
-          <w:color w:val="auto"/>
-          <w:sz w:val="24"/>
-          <w:szCs w:val="24"/>
-        </w:rPr>
-        <w:t>meng</w:t>
-      </w:r>
-      <w:r>
-        <w:rPr>
-          <w:color w:val="auto"/>
-          <w:sz w:val="24"/>
-          <w:szCs w:val="24"/>
-        </w:rPr>
-        <w:t>h</w:t>
-      </w:r>
-      <w:r>
-        <w:rPr>
-          <w:color w:val="auto"/>
-          <w:sz w:val="24"/>
-          <w:szCs w:val="24"/>
-        </w:rPr>
-        <w:t xml:space="preserve">asilkan </w:t>
-      </w:r>
-      <w:r>
-        <w:rPr>
-          <w:i/>
-          <w:color w:val="auto"/>
-          <w:sz w:val="24"/>
-          <w:szCs w:val="24"/>
-        </w:rPr>
-        <w:t>p</w:t>
-      </w:r>
-      <w:r>
-        <w:rPr>
-          <w:color w:val="auto"/>
-          <w:sz w:val="24"/>
-          <w:szCs w:val="24"/>
-        </w:rPr>
-        <w:t xml:space="preserve"> dan </w:t>
-      </w:r>
-      <w:r>
-        <w:rPr>
-          <w:i/>
-          <w:color w:val="auto"/>
-          <w:sz w:val="24"/>
-          <w:szCs w:val="24"/>
-        </w:rPr>
-        <w:t>q</w:t>
-      </w:r>
-      <w:r>
-        <w:rPr>
-          <w:color w:val="auto"/>
-          <w:sz w:val="24"/>
-          <w:szCs w:val="24"/>
-        </w:rPr>
-        <w:t xml:space="preserve"> </w:t>
-      </w:r>
-      <w:r>
-        <w:rPr>
-          <w:color w:val="auto"/>
-          <w:sz w:val="24"/>
-          <w:szCs w:val="24"/>
-        </w:rPr>
-        <w:t xml:space="preserve">akan </w:t>
-      </w:r>
-      <w:r>
-        <w:rPr>
-          <w:color w:val="auto"/>
-          <w:sz w:val="24"/>
-          <w:szCs w:val="24"/>
-        </w:rPr>
-        <w:t>lebih efisien dengan melihat hasil</w:t>
-      </w:r>
-      <m:oMath>
-        <m:r>
-          <w:rPr>
-            <w:rFonts w:ascii="Cambria Math" w:hAnsi="Cambria Math"/>
-            <w:color w:val="auto"/>
-            <w:sz w:val="24"/>
-            <w:szCs w:val="24"/>
-          </w:rPr>
-          <m:t xml:space="preserve"> </m:t>
-        </m:r>
-        <m:r>
-          <m:rPr>
-            <m:sty m:val="p"/>
-          </m:rPr>
-          <w:rPr>
-            <w:rFonts w:ascii="Cambria Math" w:hAnsi="Cambria Math"/>
-            <w:color w:val="auto"/>
-            <w:sz w:val="24"/>
-            <w:szCs w:val="24"/>
-            <w:lang w:val="en-ID"/>
-          </w:rPr>
-          <m:t xml:space="preserve">GCD </m:t>
-        </m:r>
-        <m:r>
-          <m:rPr>
-            <m:sty m:val="p"/>
-          </m:rPr>
-          <w:rPr>
-            <w:rFonts w:ascii="Cambria Math" w:hAnsi="Cambria Math"/>
-            <w:color w:val="auto"/>
-            <w:sz w:val="24"/>
-            <w:szCs w:val="24"/>
-          </w:rPr>
-          <m:t>(</m:t>
-        </m:r>
-        <m:r>
-          <w:rPr>
-            <w:rFonts w:ascii="Cambria Math" w:hAnsi="Cambria Math"/>
-            <w:color w:val="auto"/>
-            <w:sz w:val="24"/>
-            <w:szCs w:val="24"/>
-          </w:rPr>
-          <m:t>p</m:t>
-        </m:r>
-        <m:r>
-          <m:rPr>
-            <m:sty m:val="p"/>
-          </m:rPr>
-          <w:rPr>
-            <w:rFonts w:ascii="Cambria Math" w:hAnsi="Cambria Math"/>
-            <w:color w:val="auto"/>
-            <w:sz w:val="24"/>
-            <w:szCs w:val="24"/>
-          </w:rPr>
-          <m:t xml:space="preserve"> – 1 , </m:t>
-        </m:r>
-        <m:r>
-          <w:rPr>
-            <w:rFonts w:ascii="Cambria Math" w:hAnsi="Cambria Math"/>
-            <w:color w:val="auto"/>
-            <w:sz w:val="24"/>
-            <w:szCs w:val="24"/>
-          </w:rPr>
-          <m:t>q</m:t>
-        </m:r>
-        <m:r>
-          <m:rPr>
-            <m:sty m:val="p"/>
-          </m:rPr>
-          <w:rPr>
-            <w:rFonts w:ascii="Cambria Math" w:hAnsi="Cambria Math"/>
-            <w:color w:val="auto"/>
-            <w:sz w:val="24"/>
-            <w:szCs w:val="24"/>
-          </w:rPr>
-          <m:t xml:space="preserve"> – 1)</m:t>
-        </m:r>
-      </m:oMath>
-      <w:r>
-        <w:rPr>
-          <w:color w:val="auto"/>
-          <w:sz w:val="24"/>
-          <w:szCs w:val="24"/>
-        </w:rPr>
-        <w:t xml:space="preserve"> tidak terlalu besar dan rentang dua variabel itu sendiri</w:t>
-      </w:r>
-      <w:r>
-        <w:rPr>
-          <w:color w:val="auto"/>
-          <w:sz w:val="24"/>
-          <w:szCs w:val="24"/>
-        </w:rPr>
-        <w:t>.</w:t>
-      </w:r>
-    </w:p>
-    <w:p>
-      <w:pPr>
-        <w:spacing w:line="276" w:lineRule="auto"/>
-        <w:ind w:firstLine="720"/>
-        <w:rPr>
-          <w:color w:val="auto"/>
-          <w:sz w:val="24"/>
-          <w:szCs w:val="24"/>
-        </w:rPr>
-      </w:pPr>
-      <w:r>
-        <w:rPr>
-          <w:color w:val="auto"/>
-          <w:sz w:val="24"/>
-          <w:szCs w:val="24"/>
-        </w:rPr>
-        <w:t xml:space="preserve">Variabel penting yang berperan mempengaruhi besar kecilnya bilangan prima yang dibangkitkan ataupun ditentukannya p dan q, dipengaruhi oleh nilai variabel </w:t>
-      </w:r>
-      <w:r>
-        <w:rPr>
-          <w:i/>
-          <w:color w:val="auto"/>
-          <w:sz w:val="24"/>
-          <w:szCs w:val="24"/>
-        </w:rPr>
-        <w:t>inisial</w:t>
-      </w:r>
-      <w:r>
-        <w:rPr>
-          <w:color w:val="auto"/>
-          <w:sz w:val="24"/>
-          <w:szCs w:val="24"/>
-        </w:rPr>
-        <w:t xml:space="preserve"> dan batas atas prima </w:t>
-      </w:r>
-      <w:r>
-        <w:rPr>
-          <w:i/>
-          <w:color w:val="auto"/>
-          <w:sz w:val="24"/>
-          <w:szCs w:val="24"/>
-        </w:rPr>
-        <w:t>n</w:t>
-      </w:r>
-      <w:r>
-        <w:rPr>
-          <w:color w:val="auto"/>
-          <w:sz w:val="24"/>
-          <w:szCs w:val="24"/>
-        </w:rPr>
-        <w:t>.</w:t>
-      </w:r>
-    </w:p>
-    <w:p>
-      <w:pPr>
-        <w:spacing w:line="276" w:lineRule="auto"/>
-        <w:ind w:firstLine="720"/>
-        <w:rPr>
-          <w:sz w:val="24"/>
-          <w:szCs w:val="24"/>
-        </w:rPr>
-      </w:pPr>
-      <w:r>
-        <w:rPr>
-          <w:color w:val="auto"/>
-          <w:sz w:val="24"/>
-          <w:szCs w:val="24"/>
-        </w:rPr>
-        <w:t xml:space="preserve">Pemanfaatan zona waktu menghasilkan 2 jenis </w:t>
-      </w:r>
-      <w:r>
-        <w:rPr>
-          <w:color w:val="auto"/>
-          <w:sz w:val="24"/>
-          <w:szCs w:val="24"/>
-        </w:rPr>
-        <w:t xml:space="preserve">konsep penentuan yaitu deterministik dan probabilistik dimana </w:t>
-      </w:r>
-      <w:r>
-        <w:rPr>
-          <w:color w:val="auto"/>
-          <w:sz w:val="24"/>
-          <w:szCs w:val="24"/>
-        </w:rPr>
-        <w:t>hasil</w:t>
-      </w:r>
-      <w:r>
-        <w:rPr>
-          <w:color w:val="auto"/>
-          <w:sz w:val="24"/>
-          <w:szCs w:val="24"/>
-        </w:rPr>
-        <w:t xml:space="preserve"> zona awal </w:t>
-      </w:r>
-      <w:r>
-        <w:rPr>
-          <w:color w:val="auto"/>
-          <w:sz w:val="24"/>
-          <w:szCs w:val="24"/>
-        </w:rPr>
-        <w:t>15:17:02</w:t>
-      </w:r>
-      <w:r>
-        <w:rPr>
-          <w:color w:val="auto"/>
-          <w:sz w:val="24"/>
-          <w:szCs w:val="24"/>
-        </w:rPr>
-        <w:t xml:space="preserve"> GMT +8 didapat ketika terjadi aritmatika pembangkitan bilangan prima dan zona lain  berdasarkan</w:t>
-      </w:r>
-      <w:r>
-        <w:rPr>
-          <w:color w:val="auto"/>
-          <w:sz w:val="24"/>
-          <w:szCs w:val="24"/>
-        </w:rPr>
-        <w:t xml:space="preserve"> keluaran </w:t>
-      </w:r>
-      <w:r>
-        <w:rPr>
-          <w:i/>
-          <w:color w:val="auto"/>
-          <w:sz w:val="24"/>
-          <w:szCs w:val="24"/>
-        </w:rPr>
-        <w:t>pseudorandom</w:t>
-      </w:r>
-      <w:r>
-        <w:rPr>
-          <w:color w:val="auto"/>
-          <w:sz w:val="24"/>
-          <w:szCs w:val="24"/>
-        </w:rPr>
-        <w:t xml:space="preserve"> dalam memilih</w:t>
-      </w:r>
-      <w:r>
-        <w:rPr>
-          <w:color w:val="auto"/>
-          <w:sz w:val="24"/>
-          <w:szCs w:val="24"/>
-        </w:rPr>
-        <w:t xml:space="preserve"> daftar</w:t>
-      </w:r>
-      <w:r>
-        <w:rPr>
-          <w:color w:val="auto"/>
-          <w:sz w:val="24"/>
-          <w:szCs w:val="24"/>
-        </w:rPr>
-        <w:t xml:space="preserve"> zona</w:t>
-      </w:r>
-      <w:r>
-        <w:rPr>
-          <w:color w:val="auto"/>
-          <w:sz w:val="24"/>
-          <w:szCs w:val="24"/>
-        </w:rPr>
-        <w:t xml:space="preserve"> lain (</w:t>
-      </w:r>
-      <w:r>
-        <w:rPr>
-          <w:i/>
-          <w:color w:val="auto"/>
-          <w:sz w:val="24"/>
-          <w:szCs w:val="24"/>
-        </w:rPr>
-        <w:t>ArrayTime</w:t>
-      </w:r>
-      <w:r>
-        <w:rPr>
-          <w:color w:val="auto"/>
-          <w:sz w:val="24"/>
-          <w:szCs w:val="24"/>
-        </w:rPr>
-        <w:t xml:space="preserve">) dimana hasilnya adalah </w:t>
-      </w:r>
-      <w:r>
-        <w:rPr>
-          <w:color w:val="auto"/>
-          <w:sz w:val="24"/>
-          <w:szCs w:val="24"/>
-        </w:rPr>
-        <w:t>10:17:03</w:t>
-      </w:r>
-      <w:r>
-        <w:rPr>
-          <w:color w:val="auto"/>
-          <w:sz w:val="24"/>
-          <w:szCs w:val="24"/>
-        </w:rPr>
-        <w:t xml:space="preserve"> GMT-11</w:t>
-      </w:r>
-      <w:r>
-        <w:rPr>
-          <w:sz w:val="24"/>
-          <w:szCs w:val="24"/>
-        </w:rPr>
-        <w:t>.</w:t>
-      </w:r>
-    </w:p>
-    <w:p>
-      <w:pPr>
-        <w:spacing w:line="276" w:lineRule="auto"/>
-        <w:ind w:firstLine="720"/>
-        <w:rPr>
-          <w:sz w:val="24"/>
-          <w:szCs w:val="24"/>
-        </w:rPr>
-      </w:pPr>
+          <w:sz w:val="24"/>
+          <w:szCs w:val="24"/>
+        </w:rPr>
+      </w:pPr>
+      <w:r>
+        <w:rPr>
+          <w:sz w:val="24"/>
+          <w:szCs w:val="24"/>
+        </w:rPr>
+        <w:t>Hasil proses kombinasi berdasarkan infomasi peranti waktu diuji keberhasilanya dengan monitoring pengecualian atau Exception Handling yang menghasilkan tidak ada Logcat Android Studio berupa pengecualian di seluruh pemrosesan.</w:t>
+      </w:r>
     </w:p>
     <w:p>
       <w:pPr>
@@ -12288,6 +10026,8 @@
       </w:r>
     </w:p>
     <w:sectPr>
+      <w:headerReference w:type="default" r:id="rId22"/>
+      <w:footerReference w:type="default" r:id="rId23"/>
       <w:type w:val="continuous"/>
       <w:pgSz w:w="11906" w:h="16838"/>
       <w:pgMar w:top="1701" w:right="1130" w:bottom="1247" w:left="1418" w:header="0" w:footer="504" w:gutter="0"/>
@@ -12674,7 +10414,7 @@
             <w:rStyle w:val="PageNumber"/>
             <w:noProof/>
           </w:rPr>
-          <w:t>3</w:t>
+          <w:t>2</w:t>
         </w:r>
         <w:r>
           <w:rPr>
@@ -12695,9 +10435,9 @@
       <w:tblLook w:val="04A0" w:firstRow="1" w:lastRow="0" w:firstColumn="1" w:lastColumn="0" w:noHBand="0" w:noVBand="1"/>
     </w:tblPr>
     <w:tblGrid>
-      <w:gridCol w:w="4433"/>
-      <w:gridCol w:w="103"/>
-      <w:gridCol w:w="4683"/>
+      <w:gridCol w:w="4500"/>
+      <w:gridCol w:w="105"/>
+      <w:gridCol w:w="4755"/>
     </w:tblGrid>
     <w:tr>
       <w:trPr>
@@ -12915,7 +10655,7 @@
               <w:szCs w:val="24"/>
             </w:rPr>
           </w:pPr>
-          <w:bookmarkStart w:id="0" w:name="_Hlk503515059"/>
+          <w:bookmarkStart w:id="1" w:name="_Hlk503515059"/>
           <w:r>
             <w:rPr>
               <w:rFonts w:ascii="Segoe UI" w:hAnsi="Segoe UI" w:cs="Segoe UI"/>
@@ -13169,7 +10909,7 @@
         </w:p>
       </w:tc>
     </w:tr>
-    <w:bookmarkEnd w:id="0"/>
+    <w:bookmarkEnd w:id="1"/>
   </w:tbl>
   <w:p>
     <w:pPr>
@@ -15582,7 +13322,7 @@
 </file>
 
 <file path=customXml/itemProps1.xml><?xml version="1.0" encoding="utf-8"?>
-<ds:datastoreItem xmlns:ds="http://schemas.openxmlformats.org/officeDocument/2006/customXml" ds:itemID="{147130F6-7E1D-4D96-A2D9-A74305079431}">
+<ds:datastoreItem xmlns:ds="http://schemas.openxmlformats.org/officeDocument/2006/customXml" ds:itemID="{E4FC677A-A24E-4639-ABBA-DA11E85CB8BC}">
   <ds:schemaRefs>
     <ds:schemaRef ds:uri="http://schemas.openxmlformats.org/officeDocument/2006/bibliography"/>
   </ds:schemaRefs>

</xml_diff>

<commit_message>
sidang jumat insyallah dapet nilai dan lulus
</commit_message>
<xml_diff>
--- a/new/Final Tugas Akhir 17615006/17615006_journal/Journal_template_univrab_17 615 006_YOGI ARIF WIDODO.docx
+++ b/new/Final Tugas Akhir 17615006/17615006_journal/Journal_template_univrab_17 615 006_YOGI ARIF WIDODO.docx
@@ -26,7 +26,7 @@
           <w:sz w:val="24"/>
           <w:szCs w:val="24"/>
         </w:rPr>
-        <w:t xml:space="preserve">YANG DIGUNAKAN UNTUK PENENTUAN KONSTANTA P DAN Q YANG PRIMA BERDASARKAN </w:t>
+        <w:t xml:space="preserve">UNTUK PENENTUAN KONSTANTA </w:t>
       </w:r>
       <w:r>
         <w:rPr>
@@ -34,7 +34,14 @@
           <w:sz w:val="24"/>
           <w:szCs w:val="24"/>
         </w:rPr>
-        <w:br/>
+        <w:t xml:space="preserve">P DAN Q YANG PRIMA BERDASARKAN </w:t>
+      </w:r>
+      <w:r>
+        <w:rPr>
+          <w:b/>
+          <w:sz w:val="24"/>
+          <w:szCs w:val="24"/>
+        </w:rPr>
         <w:t>INFORMASI PERANT</w:t>
       </w:r>
       <w:r>
@@ -263,56 +270,6 @@
           <w:vertAlign w:val="superscript"/>
         </w:rPr>
         <w:t xml:space="preserve"> </w:t>
-      </w:r>
-      <w:r>
-        <w:rPr>
-          <w:i/>
-          <w:iCs/>
-        </w:rPr>
-        <w:t>yogirenbox33@gmail.com</w:t>
-      </w:r>
-      <w:r>
-        <w:rPr>
-          <w:i/>
-          <w:iCs/>
-        </w:rPr>
-        <w:t>,</w:t>
-      </w:r>
-      <w:r>
-        <w:rPr>
-          <w:i/>
-          <w:iCs/>
-        </w:rPr>
-        <w:t xml:space="preserve"> </w:t>
-      </w:r>
-      <w:r>
-        <w:rPr>
-          <w:i/>
-          <w:iCs/>
-          <w:vertAlign w:val="superscript"/>
-        </w:rPr>
-        <w:t xml:space="preserve"> </w:t>
-      </w:r>
-      <w:r>
-        <w:rPr>
-          <w:i/>
-          <w:iCs/>
-        </w:rPr>
-        <w:t>yanto1294@gmal.com</w:t>
-      </w:r>
-      <w:r>
-        <w:rPr>
-          <w:i/>
-          <w:iCs/>
-        </w:rPr>
-        <w:t xml:space="preserve">, </w:t>
-      </w:r>
-      <w:r>
-        <w:rPr>
-          <w:i/>
-          <w:iCs/>
-        </w:rPr>
-        <w:t>dan bedirheody@gmail.com</w:t>
       </w:r>
     </w:p>
     <w:p>
@@ -4123,10 +4080,10 @@
             <v:path o:extrusionok="f" gradientshapeok="t" o:connecttype="rect"/>
             <o:lock v:ext="edit" aspectratio="t"/>
           </v:shapetype>
-          <v:shape id="_x0000_i1025" type="#_x0000_t75" style="width:261.2pt;height:253.65pt" o:ole="">
+          <v:shape id="_x0000_i1025" type="#_x0000_t75" style="width:260.85pt;height:253.35pt" o:ole="">
             <v:imagedata r:id="rId11" o:title=""/>
           </v:shape>
-          <o:OLEObject Type="Embed" ProgID="Visio.Drawing.15" ShapeID="_x0000_i1025" DrawAspect="Content" ObjectID="_1659071921" r:id="rId12"/>
+          <o:OLEObject Type="Embed" ProgID="Visio.Drawing.15" ShapeID="_x0000_i1025" DrawAspect="Content" ObjectID="_1660092901" r:id="rId12"/>
         </w:object>
       </w:r>
     </w:p>
@@ -4318,10 +4275,10 @@
       </w:pPr>
       <w:r>
         <w:object w:dxaOrig="11625" w:dyaOrig="6871" w14:anchorId="5014C803">
-          <v:shape id="_x0000_i1026" type="#_x0000_t75" style="width:208.45pt;height:157.4pt" o:ole="">
+          <v:shape id="_x0000_i1026" type="#_x0000_t75" style="width:208.55pt;height:157.6pt" o:ole="">
             <v:imagedata r:id="rId13" o:title=""/>
           </v:shape>
-          <o:OLEObject Type="Embed" ProgID="Visio.Drawing.15" ShapeID="_x0000_i1026" DrawAspect="Content" ObjectID="_1659071922" r:id="rId14"/>
+          <o:OLEObject Type="Embed" ProgID="Visio.Drawing.15" ShapeID="_x0000_i1026" DrawAspect="Content" ObjectID="_1660092902" r:id="rId14"/>
         </w:object>
       </w:r>
       <w:r>
@@ -5121,10 +5078,10 @@
       </w:pPr>
       <w:r>
         <w:object w:dxaOrig="22785" w:dyaOrig="23640" w14:anchorId="004D60A6">
-          <v:shape id="_x0000_i1027" type="#_x0000_t75" style="width:154.9pt;height:141.5pt" o:ole="">
+          <v:shape id="_x0000_i1027" type="#_x0000_t75" style="width:154.85pt;height:141.95pt" o:ole="">
             <v:imagedata r:id="rId15" o:title=""/>
           </v:shape>
-          <o:OLEObject Type="Embed" ProgID="Visio.Drawing.15" ShapeID="_x0000_i1027" DrawAspect="Content" ObjectID="_1659071923" r:id="rId16"/>
+          <o:OLEObject Type="Embed" ProgID="Visio.Drawing.15" ShapeID="_x0000_i1027" DrawAspect="Content" ObjectID="_1660092903" r:id="rId16"/>
         </w:object>
       </w:r>
     </w:p>
@@ -7599,6 +7556,8 @@
         </w:rPr>
         <w:t>)</w:t>
       </w:r>
+      <w:bookmarkStart w:id="1" w:name="_GoBack"/>
+      <w:bookmarkEnd w:id="1"/>
       <w:r>
         <w:rPr>
           <w:sz w:val="24"/>
@@ -7943,7 +7902,23 @@
                           <w:sz w:val="16"/>
                           <w:szCs w:val="24"/>
                         </w:rPr>
-                        <m:t>K1*K2</m:t>
+                        <m:t>K1</m:t>
+                      </m:r>
+                      <m:r>
+                        <w:rPr>
+                          <w:rFonts w:ascii="Cambria Math" w:hAnsi="Cambria Math"/>
+                          <w:sz w:val="16"/>
+                          <w:szCs w:val="24"/>
+                        </w:rPr>
+                        <m:t>+</m:t>
+                      </m:r>
+                      <m:r>
+                        <w:rPr>
+                          <w:rFonts w:ascii="Cambria Math" w:hAnsi="Cambria Math"/>
+                          <w:sz w:val="16"/>
+                          <w:szCs w:val="24"/>
+                        </w:rPr>
+                        <m:t>K2</m:t>
                       </m:r>
                     </m:e>
                   </m:d>
@@ -9261,17 +9236,8 @@
           <w:color w:val="000000" w:themeColor="text1"/>
           <w:sz w:val="24"/>
         </w:rPr>
-        <w:t xml:space="preserve"> </w:t>
-      </w:r>
-      <w:proofErr w:type="gramStart"/>
-      <w:r>
-        <w:rPr>
-          <w:color w:val="000000" w:themeColor="text1"/>
-          <w:sz w:val="24"/>
-        </w:rPr>
-        <w:t>GCD(</w:t>
-      </w:r>
-      <w:proofErr w:type="gramEnd"/>
+        <w:t xml:space="preserve"> GCD(</w:t>
+      </w:r>
       <w:r>
         <w:rPr>
           <w:i/>
@@ -9408,32 +9374,7 @@
           <w:color w:val="000000" w:themeColor="text1"/>
           <w:sz w:val="24"/>
         </w:rPr>
-        <w:t>erdasarkan pendapat (Muchl</w:t>
-      </w:r>
-      <w:bookmarkStart w:id="1" w:name="_GoBack"/>
-      <w:bookmarkEnd w:id="1"/>
-      <w:r>
-        <w:rPr>
-          <w:color w:val="000000" w:themeColor="text1"/>
-          <w:sz w:val="24"/>
-        </w:rPr>
-        <w:t xml:space="preserve">is </w:t>
-      </w:r>
-      <w:proofErr w:type="gramStart"/>
-      <w:r>
-        <w:rPr>
-          <w:color w:val="000000" w:themeColor="text1"/>
-          <w:sz w:val="24"/>
-        </w:rPr>
-        <w:t>dkk.,</w:t>
-      </w:r>
-      <w:proofErr w:type="gramEnd"/>
-      <w:r>
-        <w:rPr>
-          <w:color w:val="000000" w:themeColor="text1"/>
-          <w:sz w:val="24"/>
-        </w:rPr>
-        <w:t xml:space="preserve"> 2017) bilangan yang prima dan memiliki hasil GCD kecil </w:t>
+        <w:t xml:space="preserve">erdasarkan pendapat (Muchlis dkk., 2017) bilangan yang prima dan memiliki hasil GCD kecil </w:t>
       </w:r>
       <w:r>
         <w:rPr>
@@ -10697,7 +10638,7 @@
             <w:rStyle w:val="PageNumber"/>
             <w:noProof/>
           </w:rPr>
-          <w:t>7</w:t>
+          <w:t>5</w:t>
         </w:r>
         <w:r>
           <w:rPr>
@@ -13489,11 +13430,11 @@
           <c:showPercent val="0"/>
           <c:showBubbleSize val="0"/>
         </c:dLbls>
-        <c:axId val="-1375636576"/>
-        <c:axId val="-1375628960"/>
+        <c:axId val="1473430672"/>
+        <c:axId val="1473428496"/>
       </c:scatterChart>
       <c:valAx>
-        <c:axId val="-1375636576"/>
+        <c:axId val="1473430672"/>
         <c:scaling>
           <c:orientation val="minMax"/>
         </c:scaling>
@@ -13549,12 +13490,12 @@
             <a:endParaRPr lang="en-US"/>
           </a:p>
         </c:txPr>
-        <c:crossAx val="-1375628960"/>
+        <c:crossAx val="1473428496"/>
         <c:crosses val="autoZero"/>
         <c:crossBetween val="midCat"/>
       </c:valAx>
       <c:valAx>
-        <c:axId val="-1375628960"/>
+        <c:axId val="1473428496"/>
         <c:scaling>
           <c:orientation val="minMax"/>
         </c:scaling>
@@ -13611,7 +13552,7 @@
             <a:endParaRPr lang="en-US"/>
           </a:p>
         </c:txPr>
-        <c:crossAx val="-1375636576"/>
+        <c:crossAx val="1473430672"/>
         <c:crosses val="autoZero"/>
         <c:crossBetween val="midCat"/>
       </c:valAx>
@@ -14514,7 +14455,7 @@
 </file>
 
 <file path=customXml/itemProps1.xml><?xml version="1.0" encoding="utf-8"?>
-<ds:datastoreItem xmlns:ds="http://schemas.openxmlformats.org/officeDocument/2006/customXml" ds:itemID="{3AD1D99D-F251-45EC-8005-0C1D6073652D}">
+<ds:datastoreItem xmlns:ds="http://schemas.openxmlformats.org/officeDocument/2006/customXml" ds:itemID="{EAA1F3D8-0A9F-43FE-9748-3475A60C5BEC}">
   <ds:schemaRefs>
     <ds:schemaRef ds:uri="http://schemas.openxmlformats.org/officeDocument/2006/bibliography"/>
   </ds:schemaRefs>

</xml_diff>